<commit_message>
add more SMP request type
</commit_message>
<xml_diff>
--- a/Specification/Semantic_Message_Protocol.docx
+++ b/Specification/Semantic_Message_Protocol.docx
@@ -1,6 +1,6 @@
 
 <file path=word/document.xml><?xml version="1.0" encoding="utf-8"?>
-<w:document xmlns:ve="http://schemas.openxmlformats.org/markup-compatibility/2006" xmlns:o="urn:schemas-microsoft-com:office:office" xmlns:r="http://schemas.openxmlformats.org/officeDocument/2006/relationships" xmlns:m="http://schemas.openxmlformats.org/officeDocument/2006/math" xmlns:v="urn:schemas-microsoft-com:vml" xmlns:wp="http://schemas.openxmlformats.org/drawingml/2006/wordprocessingDrawing" xmlns:w10="urn:schemas-microsoft-com:office:word" xmlns:w="http://schemas.openxmlformats.org/wordprocessingml/2006/main" xmlns:wne="http://schemas.microsoft.com/office/word/2006/wordml">
+<w:document xmlns:wpc="http://schemas.microsoft.com/office/word/2010/wordprocessingCanvas" xmlns:mc="http://schemas.openxmlformats.org/markup-compatibility/2006" xmlns:o="urn:schemas-microsoft-com:office:office" xmlns:r="http://schemas.openxmlformats.org/officeDocument/2006/relationships" xmlns:m="http://schemas.openxmlformats.org/officeDocument/2006/math" xmlns:v="urn:schemas-microsoft-com:vml" xmlns:wp14="http://schemas.microsoft.com/office/word/2010/wordprocessingDrawing" xmlns:wp="http://schemas.openxmlformats.org/drawingml/2006/wordprocessingDrawing" xmlns:w10="urn:schemas-microsoft-com:office:word" xmlns:w="http://schemas.openxmlformats.org/wordprocessingml/2006/main" xmlns:w14="http://schemas.microsoft.com/office/word/2010/wordml" xmlns:wpg="http://schemas.microsoft.com/office/word/2010/wordprocessingGroup" xmlns:wpi="http://schemas.microsoft.com/office/word/2010/wordprocessingInk" xmlns:wne="http://schemas.microsoft.com/office/word/2006/wordml" xmlns:wps="http://schemas.microsoft.com/office/word/2010/wordprocessingShape" mc:Ignorable="w14 wp14">
   <w:body>
     <w:sdt>
       <w:sdtPr>
@@ -28,7 +28,7 @@
             <w:tblBorders>
               <w:left w:val="single" w:sz="18" w:space="0" w:color="4F81BD" w:themeColor="accent1"/>
             </w:tblBorders>
-            <w:tblLook w:val="04A0"/>
+            <w:tblLook w:val="04A0" w:firstRow="1" w:lastRow="0" w:firstColumn="1" w:lastColumn="0" w:noHBand="0" w:noVBand="1"/>
           </w:tblPr>
           <w:tblGrid>
             <w:gridCol w:w="6829"/>
@@ -192,7 +192,7 @@
           <w:tblPr>
             <w:tblpPr w:leftFromText="187" w:rightFromText="187" w:horzAnchor="margin" w:tblpXSpec="center" w:tblpYSpec="bottom"/>
             <w:tblW w:w="4000" w:type="pct"/>
-            <w:tblLook w:val="04A0"/>
+            <w:tblLook w:val="04A0" w:firstRow="1" w:lastRow="0" w:firstColumn="1" w:lastColumn="0" w:noHBand="0" w:noVBand="1"/>
           </w:tblPr>
           <w:tblGrid>
             <w:gridCol w:w="6829"/>
@@ -3502,7 +3502,7 @@
                     <pic:cNvPicPr/>
                   </pic:nvPicPr>
                   <pic:blipFill>
-                    <a:blip r:embed="rId9" cstate="print"/>
+                    <a:blip r:embed="rId10" cstate="print"/>
                     <a:stretch>
                       <a:fillRect/>
                     </a:stretch>
@@ -3554,7 +3554,7 @@
       <w:tblPr>
         <w:tblStyle w:val="af8"/>
         <w:tblW w:w="8362" w:type="dxa"/>
-        <w:tblLook w:val="04A0"/>
+        <w:tblLook w:val="04A0" w:firstRow="1" w:lastRow="0" w:firstColumn="1" w:lastColumn="0" w:noHBand="0" w:noVBand="1"/>
       </w:tblPr>
       <w:tblGrid>
         <w:gridCol w:w="4182"/>
@@ -4046,7 +4046,7 @@
       <w:tblPr>
         <w:tblStyle w:val="af8"/>
         <w:tblW w:w="8362" w:type="dxa"/>
-        <w:tblLook w:val="04A0"/>
+        <w:tblLook w:val="04A0" w:firstRow="1" w:lastRow="0" w:firstColumn="1" w:lastColumn="0" w:noHBand="0" w:noVBand="1"/>
       </w:tblPr>
       <w:tblGrid>
         <w:gridCol w:w="2093"/>
@@ -4470,7 +4470,7 @@
       <w:tblPr>
         <w:tblStyle w:val="af8"/>
         <w:tblW w:w="5000" w:type="pct"/>
-        <w:tblLook w:val="04A0"/>
+        <w:tblLook w:val="04A0" w:firstRow="1" w:lastRow="0" w:firstColumn="1" w:lastColumn="0" w:noHBand="0" w:noVBand="1"/>
       </w:tblPr>
       <w:tblGrid>
         <w:gridCol w:w="1525"/>
@@ -4778,7 +4778,7 @@
       <w:tblPr>
         <w:tblStyle w:val="af8"/>
         <w:tblW w:w="8410" w:type="dxa"/>
-        <w:tblLook w:val="04A0"/>
+        <w:tblLook w:val="04A0" w:firstRow="1" w:lastRow="0" w:firstColumn="1" w:lastColumn="0" w:noHBand="0" w:noVBand="1"/>
       </w:tblPr>
       <w:tblGrid>
         <w:gridCol w:w="581"/>
@@ -5418,14 +5418,24 @@
               </w:rPr>
               <w:t xml:space="preserve"> command codes is defined in </w:t>
             </w:r>
-            <w:fldSimple w:instr="REF _Ref433373034 \r \h \* MERGEFORMAT ">
-              <w:r>
-                <w:rPr>
-                  <w:rFonts w:eastAsia="標楷體"/>
-                </w:rPr>
-                <w:t>3.1.2</w:t>
-              </w:r>
-            </w:fldSimple>
+            <w:r>
+              <w:fldChar w:fldCharType="begin"/>
+            </w:r>
+            <w:r>
+              <w:instrText xml:space="preserve">REF _Ref433373034 \r \h \* MERGEFORMAT </w:instrText>
+            </w:r>
+            <w:r>
+              <w:fldChar w:fldCharType="separate"/>
+            </w:r>
+            <w:r>
+              <w:rPr>
+                <w:rFonts w:eastAsia="標楷體"/>
+              </w:rPr>
+              <w:t>3.1.2</w:t>
+            </w:r>
+            <w:r>
+              <w:fldChar w:fldCharType="end"/>
+            </w:r>
           </w:p>
         </w:tc>
       </w:tr>
@@ -5633,14 +5643,24 @@
               </w:rPr>
               <w:t xml:space="preserve"> Error codes is defined in </w:t>
             </w:r>
-            <w:fldSimple w:instr="REF _Ref433373013 \r \h \* MERGEFORMAT ">
-              <w:r>
-                <w:rPr>
-                  <w:rFonts w:eastAsia="標楷體"/>
-                </w:rPr>
-                <w:t>3.1.3</w:t>
-              </w:r>
-            </w:fldSimple>
+            <w:r>
+              <w:fldChar w:fldCharType="begin"/>
+            </w:r>
+            <w:r>
+              <w:instrText xml:space="preserve">REF _Ref433373013 \r \h \* MERGEFORMAT </w:instrText>
+            </w:r>
+            <w:r>
+              <w:fldChar w:fldCharType="separate"/>
+            </w:r>
+            <w:r>
+              <w:rPr>
+                <w:rFonts w:eastAsia="標楷體"/>
+              </w:rPr>
+              <w:t>3.1.3</w:t>
+            </w:r>
+            <w:r>
+              <w:fldChar w:fldCharType="end"/>
+            </w:r>
           </w:p>
         </w:tc>
       </w:tr>
@@ -6246,7 +6266,7 @@
       <w:tblPr>
         <w:tblStyle w:val="af8"/>
         <w:tblW w:w="8522" w:type="dxa"/>
-        <w:tblLook w:val="04A0"/>
+        <w:tblLook w:val="04A0" w:firstRow="1" w:lastRow="0" w:firstColumn="1" w:lastColumn="0" w:noHBand="0" w:noVBand="1"/>
       </w:tblPr>
       <w:tblGrid>
         <w:gridCol w:w="531"/>
@@ -6614,14 +6634,24 @@
                 <w:rFonts w:eastAsia="標楷體"/>
               </w:rPr>
             </w:pPr>
-            <w:fldSimple w:instr="REF _Ref433372977 \r \h \* MERGEFORMAT ">
-              <w:r>
-                <w:rPr>
-                  <w:rFonts w:eastAsia="標楷體"/>
-                </w:rPr>
-                <w:t>3.1.1</w:t>
-              </w:r>
-            </w:fldSimple>
+            <w:r>
+              <w:fldChar w:fldCharType="begin"/>
+            </w:r>
+            <w:r>
+              <w:instrText xml:space="preserve">REF _Ref433372977 \r \h \* MERGEFORMAT </w:instrText>
+            </w:r>
+            <w:r>
+              <w:fldChar w:fldCharType="separate"/>
+            </w:r>
+            <w:r>
+              <w:rPr>
+                <w:rFonts w:eastAsia="標楷體"/>
+              </w:rPr>
+              <w:t>3.1.1</w:t>
+            </w:r>
+            <w:r>
+              <w:fldChar w:fldCharType="end"/>
+            </w:r>
           </w:p>
         </w:tc>
       </w:tr>
@@ -6752,14 +6782,24 @@
                 <w:rFonts w:eastAsia="標楷體"/>
               </w:rPr>
             </w:pPr>
-            <w:fldSimple w:instr="REF _Ref433373034 \r \h \* MERGEFORMAT ">
-              <w:r>
-                <w:rPr>
-                  <w:rFonts w:eastAsia="標楷體"/>
-                </w:rPr>
-                <w:t>3.1.2</w:t>
-              </w:r>
-            </w:fldSimple>
+            <w:r>
+              <w:fldChar w:fldCharType="begin"/>
+            </w:r>
+            <w:r>
+              <w:instrText xml:space="preserve">REF _Ref433373034 \r \h \* MERGEFORMAT </w:instrText>
+            </w:r>
+            <w:r>
+              <w:fldChar w:fldCharType="separate"/>
+            </w:r>
+            <w:r>
+              <w:rPr>
+                <w:rFonts w:eastAsia="標楷體"/>
+              </w:rPr>
+              <w:t>3.1.2</w:t>
+            </w:r>
+            <w:r>
+              <w:fldChar w:fldCharType="end"/>
+            </w:r>
           </w:p>
         </w:tc>
       </w:tr>
@@ -6890,14 +6930,24 @@
                 <w:rFonts w:eastAsia="標楷體"/>
               </w:rPr>
             </w:pPr>
-            <w:fldSimple w:instr="REF _Ref433373013 \r \h \* MERGEFORMAT ">
-              <w:r>
-                <w:rPr>
-                  <w:rFonts w:eastAsia="標楷體"/>
-                </w:rPr>
-                <w:t>3.1.3</w:t>
-              </w:r>
-            </w:fldSimple>
+            <w:r>
+              <w:fldChar w:fldCharType="begin"/>
+            </w:r>
+            <w:r>
+              <w:instrText xml:space="preserve">REF _Ref433373013 \r \h \* MERGEFORMAT </w:instrText>
+            </w:r>
+            <w:r>
+              <w:fldChar w:fldCharType="separate"/>
+            </w:r>
+            <w:r>
+              <w:rPr>
+                <w:rFonts w:eastAsia="標楷體"/>
+              </w:rPr>
+              <w:t>3.1.3</w:t>
+            </w:r>
+            <w:r>
+              <w:fldChar w:fldCharType="end"/>
+            </w:r>
           </w:p>
         </w:tc>
       </w:tr>
@@ -7041,14 +7091,24 @@
                 <w:rFonts w:eastAsia="標楷體"/>
               </w:rPr>
             </w:pPr>
-            <w:fldSimple w:instr="REF _Ref433373050 \r \h \* MERGEFORMAT ">
-              <w:r>
-                <w:rPr>
-                  <w:rFonts w:eastAsia="標楷體"/>
-                </w:rPr>
-                <w:t>3.1.4</w:t>
-              </w:r>
-            </w:fldSimple>
+            <w:r>
+              <w:fldChar w:fldCharType="begin"/>
+            </w:r>
+            <w:r>
+              <w:instrText xml:space="preserve">REF _Ref433373050 \r \h \* MERGEFORMAT </w:instrText>
+            </w:r>
+            <w:r>
+              <w:fldChar w:fldCharType="separate"/>
+            </w:r>
+            <w:r>
+              <w:rPr>
+                <w:rFonts w:eastAsia="標楷體"/>
+              </w:rPr>
+              <w:t>3.1.4</w:t>
+            </w:r>
+            <w:r>
+              <w:fldChar w:fldCharType="end"/>
+            </w:r>
           </w:p>
         </w:tc>
       </w:tr>
@@ -7331,7 +7391,7 @@
       <w:tblPr>
         <w:tblStyle w:val="af8"/>
         <w:tblW w:w="8522" w:type="dxa"/>
-        <w:tblLook w:val="04A0"/>
+        <w:tblLook w:val="04A0" w:firstRow="1" w:lastRow="0" w:firstColumn="1" w:lastColumn="0" w:noHBand="0" w:noVBand="1"/>
       </w:tblPr>
       <w:tblGrid>
         <w:gridCol w:w="525"/>
@@ -7701,14 +7761,25 @@
                 <w:rFonts w:eastAsia="標楷體"/>
               </w:rPr>
             </w:pPr>
-            <w:fldSimple w:instr="REF _Ref433372977 \r \h \* MERGEFORMAT ">
-              <w:r>
-                <w:rPr>
-                  <w:rFonts w:eastAsia="標楷體"/>
-                </w:rPr>
-                <w:t>3.1.1</w:t>
-              </w:r>
-            </w:fldSimple>
+            <w:r>
+              <w:lastRenderedPageBreak/>
+              <w:fldChar w:fldCharType="begin"/>
+            </w:r>
+            <w:r>
+              <w:instrText xml:space="preserve">REF _Ref433372977 \r \h \* MERGEFORMAT </w:instrText>
+            </w:r>
+            <w:r>
+              <w:fldChar w:fldCharType="separate"/>
+            </w:r>
+            <w:r>
+              <w:rPr>
+                <w:rFonts w:eastAsia="標楷體"/>
+              </w:rPr>
+              <w:t>3.1.1</w:t>
+            </w:r>
+            <w:r>
+              <w:fldChar w:fldCharType="end"/>
+            </w:r>
           </w:p>
         </w:tc>
       </w:tr>
@@ -7839,14 +7910,24 @@
                 <w:rFonts w:eastAsia="標楷體"/>
               </w:rPr>
             </w:pPr>
-            <w:fldSimple w:instr="REF _Ref433373034 \r \h \* MERGEFORMAT ">
-              <w:r>
-                <w:rPr>
-                  <w:rFonts w:eastAsia="標楷體"/>
-                </w:rPr>
-                <w:t>3.1.2</w:t>
-              </w:r>
-            </w:fldSimple>
+            <w:r>
+              <w:fldChar w:fldCharType="begin"/>
+            </w:r>
+            <w:r>
+              <w:instrText xml:space="preserve">REF _Ref433373034 \r \h \* MERGEFORMAT </w:instrText>
+            </w:r>
+            <w:r>
+              <w:fldChar w:fldCharType="separate"/>
+            </w:r>
+            <w:r>
+              <w:rPr>
+                <w:rFonts w:eastAsia="標楷體"/>
+              </w:rPr>
+              <w:t>3.1.2</w:t>
+            </w:r>
+            <w:r>
+              <w:fldChar w:fldCharType="end"/>
+            </w:r>
           </w:p>
         </w:tc>
       </w:tr>
@@ -7977,14 +8058,24 @@
                 <w:rFonts w:eastAsia="標楷體"/>
               </w:rPr>
             </w:pPr>
-            <w:fldSimple w:instr="REF _Ref433373013 \r \h \* MERGEFORMAT ">
-              <w:r>
-                <w:rPr>
-                  <w:rFonts w:eastAsia="標楷體"/>
-                </w:rPr>
-                <w:t>3.1.3</w:t>
-              </w:r>
-            </w:fldSimple>
+            <w:r>
+              <w:fldChar w:fldCharType="begin"/>
+            </w:r>
+            <w:r>
+              <w:instrText xml:space="preserve">REF _Ref433373013 \r \h \* MERGEFORMAT </w:instrText>
+            </w:r>
+            <w:r>
+              <w:fldChar w:fldCharType="separate"/>
+            </w:r>
+            <w:r>
+              <w:rPr>
+                <w:rFonts w:eastAsia="標楷體"/>
+              </w:rPr>
+              <w:t>3.1.3</w:t>
+            </w:r>
+            <w:r>
+              <w:fldChar w:fldCharType="end"/>
+            </w:r>
           </w:p>
         </w:tc>
       </w:tr>
@@ -8115,14 +8206,24 @@
                 <w:rFonts w:eastAsia="標楷體"/>
               </w:rPr>
             </w:pPr>
-            <w:fldSimple w:instr="REF _Ref433373050 \r \h \* MERGEFORMAT ">
-              <w:r>
-                <w:rPr>
-                  <w:rFonts w:eastAsia="標楷體"/>
-                </w:rPr>
-                <w:t>3.1.4</w:t>
-              </w:r>
-            </w:fldSimple>
+            <w:r>
+              <w:fldChar w:fldCharType="begin"/>
+            </w:r>
+            <w:r>
+              <w:instrText xml:space="preserve">REF _Ref433373050 \r \h \* MERGEFORMAT </w:instrText>
+            </w:r>
+            <w:r>
+              <w:fldChar w:fldCharType="separate"/>
+            </w:r>
+            <w:r>
+              <w:rPr>
+                <w:rFonts w:eastAsia="標楷體"/>
+              </w:rPr>
+              <w:t>3.1.4</w:t>
+            </w:r>
+            <w:r>
+              <w:fldChar w:fldCharType="end"/>
+            </w:r>
           </w:p>
         </w:tc>
       </w:tr>
@@ -8304,7 +8405,7 @@
       <w:tblPr>
         <w:tblStyle w:val="af8"/>
         <w:tblW w:w="8522" w:type="dxa"/>
-        <w:tblLook w:val="04A0"/>
+        <w:tblLook w:val="04A0" w:firstRow="1" w:lastRow="0" w:firstColumn="1" w:lastColumn="0" w:noHBand="0" w:noVBand="1"/>
       </w:tblPr>
       <w:tblGrid>
         <w:gridCol w:w="494"/>
@@ -8673,14 +8774,24 @@
                 <w:rFonts w:eastAsia="標楷體"/>
               </w:rPr>
             </w:pPr>
-            <w:fldSimple w:instr="REF _Ref433372977 \r \h \* MERGEFORMAT ">
-              <w:r>
-                <w:rPr>
-                  <w:rFonts w:eastAsia="標楷體"/>
-                </w:rPr>
-                <w:t>3.1.1</w:t>
-              </w:r>
-            </w:fldSimple>
+            <w:r>
+              <w:fldChar w:fldCharType="begin"/>
+            </w:r>
+            <w:r>
+              <w:instrText xml:space="preserve">REF _Ref433372977 \r \h \* MERGEFORMAT </w:instrText>
+            </w:r>
+            <w:r>
+              <w:fldChar w:fldCharType="separate"/>
+            </w:r>
+            <w:r>
+              <w:rPr>
+                <w:rFonts w:eastAsia="標楷體"/>
+              </w:rPr>
+              <w:t>3.1.1</w:t>
+            </w:r>
+            <w:r>
+              <w:fldChar w:fldCharType="end"/>
+            </w:r>
           </w:p>
         </w:tc>
       </w:tr>
@@ -8812,14 +8923,24 @@
                 <w:rFonts w:eastAsia="標楷體"/>
               </w:rPr>
             </w:pPr>
-            <w:fldSimple w:instr="REF _Ref433373034 \r \h \* MERGEFORMAT ">
-              <w:r>
-                <w:rPr>
-                  <w:rFonts w:eastAsia="標楷體"/>
-                </w:rPr>
-                <w:t>3.1.2</w:t>
-              </w:r>
-            </w:fldSimple>
+            <w:r>
+              <w:fldChar w:fldCharType="begin"/>
+            </w:r>
+            <w:r>
+              <w:instrText xml:space="preserve">REF _Ref433373034 \r \h \* MERGEFORMAT </w:instrText>
+            </w:r>
+            <w:r>
+              <w:fldChar w:fldCharType="separate"/>
+            </w:r>
+            <w:r>
+              <w:rPr>
+                <w:rFonts w:eastAsia="標楷體"/>
+              </w:rPr>
+              <w:t>3.1.2</w:t>
+            </w:r>
+            <w:r>
+              <w:fldChar w:fldCharType="end"/>
+            </w:r>
           </w:p>
         </w:tc>
       </w:tr>
@@ -8951,14 +9072,24 @@
                 <w:rFonts w:eastAsia="標楷體"/>
               </w:rPr>
             </w:pPr>
-            <w:fldSimple w:instr="REF _Ref433373013 \r \h \* MERGEFORMAT ">
-              <w:r>
-                <w:rPr>
-                  <w:rFonts w:eastAsia="標楷體"/>
-                </w:rPr>
-                <w:t>3.1.3</w:t>
-              </w:r>
-            </w:fldSimple>
+            <w:r>
+              <w:fldChar w:fldCharType="begin"/>
+            </w:r>
+            <w:r>
+              <w:instrText xml:space="preserve">REF _Ref433373013 \r \h \* MERGEFORMAT </w:instrText>
+            </w:r>
+            <w:r>
+              <w:fldChar w:fldCharType="separate"/>
+            </w:r>
+            <w:r>
+              <w:rPr>
+                <w:rFonts w:eastAsia="標楷體"/>
+              </w:rPr>
+              <w:t>3.1.3</w:t>
+            </w:r>
+            <w:r>
+              <w:fldChar w:fldCharType="end"/>
+            </w:r>
           </w:p>
         </w:tc>
       </w:tr>
@@ -9090,14 +9221,24 @@
                 <w:rFonts w:eastAsia="標楷體"/>
               </w:rPr>
             </w:pPr>
-            <w:fldSimple w:instr="REF _Ref433373050 \r \h \* MERGEFORMAT ">
-              <w:r>
-                <w:rPr>
-                  <w:rFonts w:eastAsia="標楷體"/>
-                </w:rPr>
-                <w:t>3.1.4</w:t>
-              </w:r>
-            </w:fldSimple>
+            <w:r>
+              <w:fldChar w:fldCharType="begin"/>
+            </w:r>
+            <w:r>
+              <w:instrText xml:space="preserve">REF _Ref433373050 \r \h \* MERGEFORMAT </w:instrText>
+            </w:r>
+            <w:r>
+              <w:fldChar w:fldCharType="separate"/>
+            </w:r>
+            <w:r>
+              <w:rPr>
+                <w:rFonts w:eastAsia="標楷體"/>
+              </w:rPr>
+              <w:t>3.1.4</w:t>
+            </w:r>
+            <w:r>
+              <w:fldChar w:fldCharType="end"/>
+            </w:r>
           </w:p>
         </w:tc>
       </w:tr>
@@ -9281,7 +9422,7 @@
       <w:tblPr>
         <w:tblStyle w:val="af8"/>
         <w:tblW w:w="8522" w:type="dxa"/>
-        <w:tblLook w:val="04A0"/>
+        <w:tblLook w:val="04A0" w:firstRow="1" w:lastRow="0" w:firstColumn="1" w:lastColumn="0" w:noHBand="0" w:noVBand="1"/>
       </w:tblPr>
       <w:tblGrid>
         <w:gridCol w:w="494"/>
@@ -9650,14 +9791,24 @@
                 <w:rFonts w:eastAsia="標楷體"/>
               </w:rPr>
             </w:pPr>
-            <w:fldSimple w:instr="REF _Ref433372977 \r \h \* MERGEFORMAT ">
-              <w:r>
-                <w:rPr>
-                  <w:rFonts w:eastAsia="標楷體"/>
-                </w:rPr>
-                <w:t>3.1.1</w:t>
-              </w:r>
-            </w:fldSimple>
+            <w:r>
+              <w:fldChar w:fldCharType="begin"/>
+            </w:r>
+            <w:r>
+              <w:instrText xml:space="preserve">REF _Ref433372977 \r \h \* MERGEFORMAT </w:instrText>
+            </w:r>
+            <w:r>
+              <w:fldChar w:fldCharType="separate"/>
+            </w:r>
+            <w:r>
+              <w:rPr>
+                <w:rFonts w:eastAsia="標楷體"/>
+              </w:rPr>
+              <w:t>3.1.1</w:t>
+            </w:r>
+            <w:r>
+              <w:fldChar w:fldCharType="end"/>
+            </w:r>
           </w:p>
         </w:tc>
       </w:tr>
@@ -9789,14 +9940,24 @@
                 <w:rFonts w:eastAsia="標楷體"/>
               </w:rPr>
             </w:pPr>
-            <w:fldSimple w:instr="REF _Ref433373034 \r \h \* MERGEFORMAT ">
-              <w:r>
-                <w:rPr>
-                  <w:rFonts w:eastAsia="標楷體"/>
-                </w:rPr>
-                <w:t>3.1.2</w:t>
-              </w:r>
-            </w:fldSimple>
+            <w:r>
+              <w:fldChar w:fldCharType="begin"/>
+            </w:r>
+            <w:r>
+              <w:instrText xml:space="preserve">REF _Ref433373034 \r \h \* MERGEFORMAT </w:instrText>
+            </w:r>
+            <w:r>
+              <w:fldChar w:fldCharType="separate"/>
+            </w:r>
+            <w:r>
+              <w:rPr>
+                <w:rFonts w:eastAsia="標楷體"/>
+              </w:rPr>
+              <w:t>3.1.2</w:t>
+            </w:r>
+            <w:r>
+              <w:fldChar w:fldCharType="end"/>
+            </w:r>
           </w:p>
         </w:tc>
       </w:tr>
@@ -9928,14 +10089,24 @@
                 <w:rFonts w:eastAsia="標楷體"/>
               </w:rPr>
             </w:pPr>
-            <w:fldSimple w:instr="REF _Ref433373013 \r \h \* MERGEFORMAT ">
-              <w:r>
-                <w:rPr>
-                  <w:rFonts w:eastAsia="標楷體"/>
-                </w:rPr>
-                <w:t>3.1.3</w:t>
-              </w:r>
-            </w:fldSimple>
+            <w:r>
+              <w:fldChar w:fldCharType="begin"/>
+            </w:r>
+            <w:r>
+              <w:instrText xml:space="preserve">REF _Ref433373013 \r \h \* MERGEFORMAT </w:instrText>
+            </w:r>
+            <w:r>
+              <w:fldChar w:fldCharType="separate"/>
+            </w:r>
+            <w:r>
+              <w:rPr>
+                <w:rFonts w:eastAsia="標楷體"/>
+              </w:rPr>
+              <w:t>3.1.3</w:t>
+            </w:r>
+            <w:r>
+              <w:fldChar w:fldCharType="end"/>
+            </w:r>
           </w:p>
         </w:tc>
       </w:tr>
@@ -10074,14 +10245,25 @@
                 <w:rFonts w:eastAsia="標楷體"/>
               </w:rPr>
             </w:pPr>
-            <w:fldSimple w:instr="REF _Ref433373050 \r \h \* MERGEFORMAT ">
-              <w:r>
-                <w:rPr>
-                  <w:rFonts w:eastAsia="標楷體"/>
-                </w:rPr>
-                <w:t>3.1.4</w:t>
-              </w:r>
-            </w:fldSimple>
+            <w:r>
+              <w:lastRenderedPageBreak/>
+              <w:fldChar w:fldCharType="begin"/>
+            </w:r>
+            <w:r>
+              <w:instrText xml:space="preserve">REF _Ref433373050 \r \h \* MERGEFORMAT </w:instrText>
+            </w:r>
+            <w:r>
+              <w:fldChar w:fldCharType="separate"/>
+            </w:r>
+            <w:r>
+              <w:rPr>
+                <w:rFonts w:eastAsia="標楷體"/>
+              </w:rPr>
+              <w:t>3.1.4</w:t>
+            </w:r>
+            <w:r>
+              <w:fldChar w:fldCharType="end"/>
+            </w:r>
           </w:p>
         </w:tc>
       </w:tr>
@@ -10266,7 +10448,7 @@
       <w:tblPr>
         <w:tblStyle w:val="af8"/>
         <w:tblW w:w="8522" w:type="dxa"/>
-        <w:tblLook w:val="04A0"/>
+        <w:tblLook w:val="04A0" w:firstRow="1" w:lastRow="0" w:firstColumn="1" w:lastColumn="0" w:noHBand="0" w:noVBand="1"/>
       </w:tblPr>
       <w:tblGrid>
         <w:gridCol w:w="525"/>
@@ -10635,14 +10817,24 @@
                 <w:rFonts w:eastAsia="標楷體"/>
               </w:rPr>
             </w:pPr>
-            <w:fldSimple w:instr="REF _Ref433372977 \r \h \* MERGEFORMAT ">
-              <w:r>
-                <w:rPr>
-                  <w:rFonts w:eastAsia="標楷體"/>
-                </w:rPr>
-                <w:t>3.1.1</w:t>
-              </w:r>
-            </w:fldSimple>
+            <w:r>
+              <w:fldChar w:fldCharType="begin"/>
+            </w:r>
+            <w:r>
+              <w:instrText xml:space="preserve">REF _Ref433372977 \r \h \* MERGEFORMAT </w:instrText>
+            </w:r>
+            <w:r>
+              <w:fldChar w:fldCharType="separate"/>
+            </w:r>
+            <w:r>
+              <w:rPr>
+                <w:rFonts w:eastAsia="標楷體"/>
+              </w:rPr>
+              <w:t>3.1.1</w:t>
+            </w:r>
+            <w:r>
+              <w:fldChar w:fldCharType="end"/>
+            </w:r>
           </w:p>
         </w:tc>
       </w:tr>
@@ -10774,14 +10966,24 @@
                 <w:rFonts w:eastAsia="標楷體"/>
               </w:rPr>
             </w:pPr>
-            <w:fldSimple w:instr="REF _Ref433373034 \r \h \* MERGEFORMAT ">
-              <w:r>
-                <w:rPr>
-                  <w:rFonts w:eastAsia="標楷體"/>
-                </w:rPr>
-                <w:t>3.1.2</w:t>
-              </w:r>
-            </w:fldSimple>
+            <w:r>
+              <w:fldChar w:fldCharType="begin"/>
+            </w:r>
+            <w:r>
+              <w:instrText xml:space="preserve">REF _Ref433373034 \r \h \* MERGEFORMAT </w:instrText>
+            </w:r>
+            <w:r>
+              <w:fldChar w:fldCharType="separate"/>
+            </w:r>
+            <w:r>
+              <w:rPr>
+                <w:rFonts w:eastAsia="標楷體"/>
+              </w:rPr>
+              <w:t>3.1.2</w:t>
+            </w:r>
+            <w:r>
+              <w:fldChar w:fldCharType="end"/>
+            </w:r>
           </w:p>
         </w:tc>
       </w:tr>
@@ -10913,14 +11115,24 @@
                 <w:rFonts w:eastAsia="標楷體"/>
               </w:rPr>
             </w:pPr>
-            <w:fldSimple w:instr="REF _Ref433373013 \r \h \* MERGEFORMAT ">
-              <w:r>
-                <w:rPr>
-                  <w:rFonts w:eastAsia="標楷體"/>
-                </w:rPr>
-                <w:t>3.1.3</w:t>
-              </w:r>
-            </w:fldSimple>
+            <w:r>
+              <w:fldChar w:fldCharType="begin"/>
+            </w:r>
+            <w:r>
+              <w:instrText xml:space="preserve">REF _Ref433373013 \r \h \* MERGEFORMAT </w:instrText>
+            </w:r>
+            <w:r>
+              <w:fldChar w:fldCharType="separate"/>
+            </w:r>
+            <w:r>
+              <w:rPr>
+                <w:rFonts w:eastAsia="標楷體"/>
+              </w:rPr>
+              <w:t>3.1.3</w:t>
+            </w:r>
+            <w:r>
+              <w:fldChar w:fldCharType="end"/>
+            </w:r>
           </w:p>
         </w:tc>
       </w:tr>
@@ -11052,14 +11264,24 @@
                 <w:rFonts w:eastAsia="標楷體"/>
               </w:rPr>
             </w:pPr>
-            <w:fldSimple w:instr="REF _Ref433373050 \r \h \* MERGEFORMAT ">
-              <w:r>
-                <w:rPr>
-                  <w:rFonts w:eastAsia="標楷體"/>
-                </w:rPr>
-                <w:t>3.1.4</w:t>
-              </w:r>
-            </w:fldSimple>
+            <w:r>
+              <w:fldChar w:fldCharType="begin"/>
+            </w:r>
+            <w:r>
+              <w:instrText xml:space="preserve">REF _Ref433373050 \r \h \* MERGEFORMAT </w:instrText>
+            </w:r>
+            <w:r>
+              <w:fldChar w:fldCharType="separate"/>
+            </w:r>
+            <w:r>
+              <w:rPr>
+                <w:rFonts w:eastAsia="標楷體"/>
+              </w:rPr>
+              <w:t>3.1.4</w:t>
+            </w:r>
+            <w:r>
+              <w:fldChar w:fldCharType="end"/>
+            </w:r>
           </w:p>
         </w:tc>
       </w:tr>
@@ -11243,7 +11465,7 @@
       <w:tblPr>
         <w:tblStyle w:val="af8"/>
         <w:tblW w:w="8522" w:type="dxa"/>
-        <w:tblLook w:val="04A0"/>
+        <w:tblLook w:val="04A0" w:firstRow="1" w:lastRow="0" w:firstColumn="1" w:lastColumn="0" w:noHBand="0" w:noVBand="1"/>
       </w:tblPr>
       <w:tblGrid>
         <w:gridCol w:w="525"/>
@@ -11612,14 +11834,24 @@
                 <w:rFonts w:eastAsia="標楷體"/>
               </w:rPr>
             </w:pPr>
-            <w:fldSimple w:instr="REF _Ref433372977 \r \h \* MERGEFORMAT ">
-              <w:r>
-                <w:rPr>
-                  <w:rFonts w:eastAsia="標楷體"/>
-                </w:rPr>
-                <w:t>3.1.1</w:t>
-              </w:r>
-            </w:fldSimple>
+            <w:r>
+              <w:fldChar w:fldCharType="begin"/>
+            </w:r>
+            <w:r>
+              <w:instrText xml:space="preserve">REF _Ref433372977 \r \h \* MERGEFORMAT </w:instrText>
+            </w:r>
+            <w:r>
+              <w:fldChar w:fldCharType="separate"/>
+            </w:r>
+            <w:r>
+              <w:rPr>
+                <w:rFonts w:eastAsia="標楷體"/>
+              </w:rPr>
+              <w:t>3.1.1</w:t>
+            </w:r>
+            <w:r>
+              <w:fldChar w:fldCharType="end"/>
+            </w:r>
           </w:p>
         </w:tc>
       </w:tr>
@@ -11751,14 +11983,24 @@
                 <w:rFonts w:eastAsia="標楷體"/>
               </w:rPr>
             </w:pPr>
-            <w:fldSimple w:instr="REF _Ref433373034 \r \h \* MERGEFORMAT ">
-              <w:r>
-                <w:rPr>
-                  <w:rFonts w:eastAsia="標楷體"/>
-                </w:rPr>
-                <w:t>3.1.2</w:t>
-              </w:r>
-            </w:fldSimple>
+            <w:r>
+              <w:fldChar w:fldCharType="begin"/>
+            </w:r>
+            <w:r>
+              <w:instrText xml:space="preserve">REF _Ref433373034 \r \h \* MERGEFORMAT </w:instrText>
+            </w:r>
+            <w:r>
+              <w:fldChar w:fldCharType="separate"/>
+            </w:r>
+            <w:r>
+              <w:rPr>
+                <w:rFonts w:eastAsia="標楷體"/>
+              </w:rPr>
+              <w:t>3.1.2</w:t>
+            </w:r>
+            <w:r>
+              <w:fldChar w:fldCharType="end"/>
+            </w:r>
           </w:p>
         </w:tc>
       </w:tr>
@@ -11890,14 +12132,24 @@
                 <w:rFonts w:eastAsia="標楷體"/>
               </w:rPr>
             </w:pPr>
-            <w:fldSimple w:instr="REF _Ref433373013 \r \h \* MERGEFORMAT ">
-              <w:r>
-                <w:rPr>
-                  <w:rFonts w:eastAsia="標楷體"/>
-                </w:rPr>
-                <w:t>3.1.3</w:t>
-              </w:r>
-            </w:fldSimple>
+            <w:r>
+              <w:fldChar w:fldCharType="begin"/>
+            </w:r>
+            <w:r>
+              <w:instrText xml:space="preserve">REF _Ref433373013 \r \h \* MERGEFORMAT </w:instrText>
+            </w:r>
+            <w:r>
+              <w:fldChar w:fldCharType="separate"/>
+            </w:r>
+            <w:r>
+              <w:rPr>
+                <w:rFonts w:eastAsia="標楷體"/>
+              </w:rPr>
+              <w:t>3.1.3</w:t>
+            </w:r>
+            <w:r>
+              <w:fldChar w:fldCharType="end"/>
+            </w:r>
           </w:p>
         </w:tc>
       </w:tr>
@@ -12029,14 +12281,24 @@
                 <w:rFonts w:eastAsia="標楷體"/>
               </w:rPr>
             </w:pPr>
-            <w:fldSimple w:instr="REF _Ref433373050 \r \h \* MERGEFORMAT ">
-              <w:r>
-                <w:rPr>
-                  <w:rFonts w:eastAsia="標楷體"/>
-                </w:rPr>
-                <w:t>3.1.4</w:t>
-              </w:r>
-            </w:fldSimple>
+            <w:r>
+              <w:fldChar w:fldCharType="begin"/>
+            </w:r>
+            <w:r>
+              <w:instrText xml:space="preserve">REF _Ref433373050 \r \h \* MERGEFORMAT </w:instrText>
+            </w:r>
+            <w:r>
+              <w:fldChar w:fldCharType="separate"/>
+            </w:r>
+            <w:r>
+              <w:rPr>
+                <w:rFonts w:eastAsia="標楷體"/>
+              </w:rPr>
+              <w:t>3.1.4</w:t>
+            </w:r>
+            <w:r>
+              <w:fldChar w:fldCharType="end"/>
+            </w:r>
           </w:p>
         </w:tc>
       </w:tr>
@@ -12220,7 +12482,7 @@
       <w:tblPr>
         <w:tblStyle w:val="af8"/>
         <w:tblW w:w="8521" w:type="dxa"/>
-        <w:tblLook w:val="04A0"/>
+        <w:tblLook w:val="04A0" w:firstRow="1" w:lastRow="0" w:firstColumn="1" w:lastColumn="0" w:noHBand="0" w:noVBand="1"/>
       </w:tblPr>
       <w:tblGrid>
         <w:gridCol w:w="481"/>
@@ -12589,14 +12851,24 @@
                 <w:rFonts w:eastAsia="標楷體"/>
               </w:rPr>
             </w:pPr>
-            <w:fldSimple w:instr="REF _Ref433372977 \r \h \* MERGEFORMAT ">
-              <w:r>
-                <w:rPr>
-                  <w:rFonts w:eastAsia="標楷體"/>
-                </w:rPr>
-                <w:t>3.1.1</w:t>
-              </w:r>
-            </w:fldSimple>
+            <w:r>
+              <w:fldChar w:fldCharType="begin"/>
+            </w:r>
+            <w:r>
+              <w:instrText xml:space="preserve">REF _Ref433372977 \r \h \* MERGEFORMAT </w:instrText>
+            </w:r>
+            <w:r>
+              <w:fldChar w:fldCharType="separate"/>
+            </w:r>
+            <w:r>
+              <w:rPr>
+                <w:rFonts w:eastAsia="標楷體"/>
+              </w:rPr>
+              <w:t>3.1.1</w:t>
+            </w:r>
+            <w:r>
+              <w:fldChar w:fldCharType="end"/>
+            </w:r>
           </w:p>
         </w:tc>
       </w:tr>
@@ -12728,14 +13000,24 @@
                 <w:rFonts w:eastAsia="標楷體"/>
               </w:rPr>
             </w:pPr>
-            <w:fldSimple w:instr="REF _Ref433373034 \r \h \* MERGEFORMAT ">
-              <w:r>
-                <w:rPr>
-                  <w:rFonts w:eastAsia="標楷體"/>
-                </w:rPr>
-                <w:t>3.1.2</w:t>
-              </w:r>
-            </w:fldSimple>
+            <w:r>
+              <w:fldChar w:fldCharType="begin"/>
+            </w:r>
+            <w:r>
+              <w:instrText xml:space="preserve">REF _Ref433373034 \r \h \* MERGEFORMAT </w:instrText>
+            </w:r>
+            <w:r>
+              <w:fldChar w:fldCharType="separate"/>
+            </w:r>
+            <w:r>
+              <w:rPr>
+                <w:rFonts w:eastAsia="標楷體"/>
+              </w:rPr>
+              <w:t>3.1.2</w:t>
+            </w:r>
+            <w:r>
+              <w:fldChar w:fldCharType="end"/>
+            </w:r>
           </w:p>
         </w:tc>
       </w:tr>
@@ -12867,14 +13149,24 @@
                 <w:rFonts w:eastAsia="標楷體"/>
               </w:rPr>
             </w:pPr>
-            <w:fldSimple w:instr="REF _Ref433373013 \r \h \* MERGEFORMAT ">
-              <w:r>
-                <w:rPr>
-                  <w:rFonts w:eastAsia="標楷體"/>
-                </w:rPr>
-                <w:t>3.1.3</w:t>
-              </w:r>
-            </w:fldSimple>
+            <w:r>
+              <w:fldChar w:fldCharType="begin"/>
+            </w:r>
+            <w:r>
+              <w:instrText xml:space="preserve">REF _Ref433373013 \r \h \* MERGEFORMAT </w:instrText>
+            </w:r>
+            <w:r>
+              <w:fldChar w:fldCharType="separate"/>
+            </w:r>
+            <w:r>
+              <w:rPr>
+                <w:rFonts w:eastAsia="標楷體"/>
+              </w:rPr>
+              <w:t>3.1.3</w:t>
+            </w:r>
+            <w:r>
+              <w:fldChar w:fldCharType="end"/>
+            </w:r>
           </w:p>
         </w:tc>
       </w:tr>
@@ -13006,14 +13298,24 @@
                 <w:rFonts w:eastAsia="標楷體"/>
               </w:rPr>
             </w:pPr>
-            <w:fldSimple w:instr="REF _Ref433373050 \r \h \* MERGEFORMAT ">
-              <w:r>
-                <w:rPr>
-                  <w:rFonts w:eastAsia="標楷體"/>
-                </w:rPr>
-                <w:t>3.1.4</w:t>
-              </w:r>
-            </w:fldSimple>
+            <w:r>
+              <w:fldChar w:fldCharType="begin"/>
+            </w:r>
+            <w:r>
+              <w:instrText xml:space="preserve">REF _Ref433373050 \r \h \* MERGEFORMAT </w:instrText>
+            </w:r>
+            <w:r>
+              <w:fldChar w:fldCharType="separate"/>
+            </w:r>
+            <w:r>
+              <w:rPr>
+                <w:rFonts w:eastAsia="標楷體"/>
+              </w:rPr>
+              <w:t>3.1.4</w:t>
+            </w:r>
+            <w:r>
+              <w:fldChar w:fldCharType="end"/>
+            </w:r>
           </w:p>
         </w:tc>
       </w:tr>
@@ -13304,7 +13606,7 @@
       <w:tblPr>
         <w:tblStyle w:val="af8"/>
         <w:tblW w:w="8521" w:type="dxa"/>
-        <w:tblLook w:val="04A0"/>
+        <w:tblLook w:val="04A0" w:firstRow="1" w:lastRow="0" w:firstColumn="1" w:lastColumn="0" w:noHBand="0" w:noVBand="1"/>
       </w:tblPr>
       <w:tblGrid>
         <w:gridCol w:w="481"/>
@@ -13673,14 +13975,24 @@
                 <w:rFonts w:eastAsia="標楷體"/>
               </w:rPr>
             </w:pPr>
-            <w:fldSimple w:instr="REF _Ref433372977 \r \h \* MERGEFORMAT ">
-              <w:r>
-                <w:rPr>
-                  <w:rFonts w:eastAsia="標楷體"/>
-                </w:rPr>
-                <w:t>3.1.1</w:t>
-              </w:r>
-            </w:fldSimple>
+            <w:r>
+              <w:fldChar w:fldCharType="begin"/>
+            </w:r>
+            <w:r>
+              <w:instrText xml:space="preserve">REF _Ref433372977 \r \h \* MERGEFORMAT </w:instrText>
+            </w:r>
+            <w:r>
+              <w:fldChar w:fldCharType="separate"/>
+            </w:r>
+            <w:r>
+              <w:rPr>
+                <w:rFonts w:eastAsia="標楷體"/>
+              </w:rPr>
+              <w:t>3.1.1</w:t>
+            </w:r>
+            <w:r>
+              <w:fldChar w:fldCharType="end"/>
+            </w:r>
           </w:p>
         </w:tc>
       </w:tr>
@@ -13812,14 +14124,24 @@
                 <w:rFonts w:eastAsia="標楷體"/>
               </w:rPr>
             </w:pPr>
-            <w:fldSimple w:instr="REF _Ref433373034 \r \h \* MERGEFORMAT ">
-              <w:r>
-                <w:rPr>
-                  <w:rFonts w:eastAsia="標楷體"/>
-                </w:rPr>
-                <w:t>3.1.2</w:t>
-              </w:r>
-            </w:fldSimple>
+            <w:r>
+              <w:fldChar w:fldCharType="begin"/>
+            </w:r>
+            <w:r>
+              <w:instrText xml:space="preserve">REF _Ref433373034 \r \h \* MERGEFORMAT </w:instrText>
+            </w:r>
+            <w:r>
+              <w:fldChar w:fldCharType="separate"/>
+            </w:r>
+            <w:r>
+              <w:rPr>
+                <w:rFonts w:eastAsia="標楷體"/>
+              </w:rPr>
+              <w:t>3.1.2</w:t>
+            </w:r>
+            <w:r>
+              <w:fldChar w:fldCharType="end"/>
+            </w:r>
           </w:p>
         </w:tc>
       </w:tr>
@@ -13951,14 +14273,24 @@
                 <w:rFonts w:eastAsia="標楷體"/>
               </w:rPr>
             </w:pPr>
-            <w:fldSimple w:instr="REF _Ref433373013 \r \h \* MERGEFORMAT ">
-              <w:r>
-                <w:rPr>
-                  <w:rFonts w:eastAsia="標楷體"/>
-                </w:rPr>
-                <w:t>3.1.3</w:t>
-              </w:r>
-            </w:fldSimple>
+            <w:r>
+              <w:fldChar w:fldCharType="begin"/>
+            </w:r>
+            <w:r>
+              <w:instrText xml:space="preserve">REF _Ref433373013 \r \h \* MERGEFORMAT </w:instrText>
+            </w:r>
+            <w:r>
+              <w:fldChar w:fldCharType="separate"/>
+            </w:r>
+            <w:r>
+              <w:rPr>
+                <w:rFonts w:eastAsia="標楷體"/>
+              </w:rPr>
+              <w:t>3.1.3</w:t>
+            </w:r>
+            <w:r>
+              <w:fldChar w:fldCharType="end"/>
+            </w:r>
           </w:p>
         </w:tc>
       </w:tr>
@@ -14090,14 +14422,24 @@
                 <w:rFonts w:eastAsia="標楷體"/>
               </w:rPr>
             </w:pPr>
-            <w:fldSimple w:instr="REF _Ref433373050 \r \h \* MERGEFORMAT ">
-              <w:r>
-                <w:rPr>
-                  <w:rFonts w:eastAsia="標楷體"/>
-                </w:rPr>
-                <w:t>3.1.4</w:t>
-              </w:r>
-            </w:fldSimple>
+            <w:r>
+              <w:fldChar w:fldCharType="begin"/>
+            </w:r>
+            <w:r>
+              <w:instrText xml:space="preserve">REF _Ref433373050 \r \h \* MERGEFORMAT </w:instrText>
+            </w:r>
+            <w:r>
+              <w:fldChar w:fldCharType="separate"/>
+            </w:r>
+            <w:r>
+              <w:rPr>
+                <w:rFonts w:eastAsia="標楷體"/>
+              </w:rPr>
+              <w:t>3.1.4</w:t>
+            </w:r>
+            <w:r>
+              <w:fldChar w:fldCharType="end"/>
+            </w:r>
           </w:p>
         </w:tc>
       </w:tr>
@@ -14569,7 +14911,7 @@
         <w:tblStyle w:val="af8"/>
         <w:tblW w:w="8282" w:type="dxa"/>
         <w:tblInd w:w="240" w:type="dxa"/>
-        <w:tblLook w:val="04A0"/>
+        <w:tblLook w:val="04A0" w:firstRow="1" w:lastRow="0" w:firstColumn="1" w:lastColumn="0" w:noHBand="0" w:noVBand="1"/>
       </w:tblPr>
       <w:tblGrid>
         <w:gridCol w:w="4157"/>
@@ -15181,7 +15523,7 @@
       <w:tblPr>
         <w:tblStyle w:val="af8"/>
         <w:tblW w:w="8522" w:type="dxa"/>
-        <w:tblLook w:val="04A0"/>
+        <w:tblLook w:val="04A0" w:firstRow="1" w:lastRow="0" w:firstColumn="1" w:lastColumn="0" w:noHBand="0" w:noVBand="1"/>
       </w:tblPr>
       <w:tblGrid>
         <w:gridCol w:w="3220"/>
@@ -16360,7 +16702,7 @@
         <w:tblStyle w:val="af8"/>
         <w:tblW w:w="8522" w:type="dxa"/>
         <w:jc w:val="center"/>
-        <w:tblLook w:val="04A0"/>
+        <w:tblLook w:val="04A0" w:firstRow="1" w:lastRow="0" w:firstColumn="1" w:lastColumn="0" w:noHBand="0" w:noVBand="1"/>
       </w:tblPr>
       <w:tblGrid>
         <w:gridCol w:w="2093"/>
@@ -16607,177 +16949,60 @@
               <w:rPr>
                 <w:rFonts w:eastAsia="標楷體" w:cs="Times New Roman" w:hint="eastAsia"/>
               </w:rPr>
-              <w:t>文字內容類型：</w:t>
-            </w:r>
-          </w:p>
-          <w:p>
-            <w:pPr>
-              <w:rPr>
-                <w:rFonts w:eastAsia="標楷體" w:cs="Times New Roman"/>
-              </w:rPr>
-            </w:pPr>
-            <w:r>
-              <w:rPr>
-                <w:rFonts w:eastAsia="標楷體" w:cs="Times New Roman"/>
-              </w:rPr>
-              <w:t>0</w:t>
+              <w:t>文字內容類型</w:t>
+            </w:r>
+            <w:r>
+              <w:rPr>
+                <w:rFonts w:eastAsia="標楷體" w:cs="Times New Roman"/>
+              </w:rPr>
+              <w:t>Ref</w:t>
             </w:r>
             <w:r>
               <w:rPr>
                 <w:rFonts w:eastAsia="標楷體" w:cs="Times New Roman" w:hint="eastAsia"/>
               </w:rPr>
-              <w:t>：無定義</w:t>
-            </w:r>
-            <w:r>
-              <w:rPr>
-                <w:rFonts w:eastAsia="標楷體" w:cs="Times New Roman"/>
-              </w:rPr>
-              <w:t>(</w:t>
-            </w:r>
-            <w:r>
-              <w:rPr>
-                <w:rFonts w:eastAsia="標楷體" w:cs="Times New Roman" w:hint="eastAsia"/>
-              </w:rPr>
-              <w:t>由</w:t>
-            </w:r>
-            <w:r>
-              <w:rPr>
-                <w:rFonts w:eastAsia="標楷體" w:cs="Times New Roman"/>
-              </w:rPr>
-              <w:t>server</w:t>
-            </w:r>
-            <w:r>
-              <w:rPr>
-                <w:rFonts w:eastAsia="標楷體" w:cs="Times New Roman" w:hint="eastAsia"/>
-              </w:rPr>
-              <w:t>判斷</w:t>
-            </w:r>
-            <w:r>
-              <w:rPr>
-                <w:rFonts w:eastAsia="標楷體" w:cs="Times New Roman"/>
-              </w:rPr>
-              <w:t>)</w:t>
-            </w:r>
-          </w:p>
-          <w:p>
-            <w:pPr>
-              <w:rPr>
-                <w:rFonts w:eastAsia="標楷體" w:cs="Times New Roman"/>
-              </w:rPr>
-            </w:pPr>
-            <w:r>
-              <w:rPr>
-                <w:rFonts w:eastAsia="標楷體" w:cs="Times New Roman"/>
-              </w:rPr>
-              <w:lastRenderedPageBreak/>
-              <w:t>1</w:t>
-            </w:r>
-            <w:r>
-              <w:rPr>
-                <w:rFonts w:eastAsia="標楷體" w:cs="Times New Roman" w:hint="eastAsia"/>
-              </w:rPr>
-              <w:t>：控制</w:t>
-            </w:r>
-          </w:p>
-          <w:p>
-            <w:pPr>
-              <w:rPr>
-                <w:rFonts w:eastAsia="標楷體" w:cs="Times New Roman"/>
-              </w:rPr>
-            </w:pPr>
-            <w:r>
-              <w:rPr>
-                <w:rFonts w:eastAsia="標楷體" w:cs="Times New Roman"/>
-              </w:rPr>
-              <w:t>2</w:t>
-            </w:r>
-            <w:r>
-              <w:rPr>
-                <w:rFonts w:eastAsia="標楷體" w:cs="Times New Roman" w:hint="eastAsia"/>
-              </w:rPr>
-              <w:t>：會話</w:t>
-            </w:r>
-          </w:p>
-          <w:p>
-            <w:pPr>
-              <w:rPr>
-                <w:rFonts w:eastAsia="標楷體" w:cs="Times New Roman"/>
-              </w:rPr>
-            </w:pPr>
-            <w:r>
-              <w:rPr>
-                <w:rFonts w:eastAsia="標楷體" w:cs="Times New Roman"/>
-              </w:rPr>
-              <w:t>3</w:t>
-            </w:r>
-            <w:r>
-              <w:rPr>
-                <w:rFonts w:eastAsia="標楷體" w:cs="Times New Roman" w:hint="eastAsia"/>
-              </w:rPr>
-              <w:t>：紀錄</w:t>
-            </w:r>
-          </w:p>
-          <w:p>
-            <w:pPr>
-              <w:rPr>
-                <w:rFonts w:eastAsia="標楷體" w:cs="Times New Roman"/>
-              </w:rPr>
-            </w:pPr>
-            <w:r>
-              <w:rPr>
-                <w:rFonts w:eastAsia="標楷體" w:cs="Times New Roman" w:hint="eastAsia"/>
-              </w:rPr>
-              <w:t>4</w:t>
-            </w:r>
-            <w:r>
-              <w:rPr>
-                <w:rFonts w:eastAsia="標楷體" w:cs="Times New Roman" w:hint="eastAsia"/>
-              </w:rPr>
-              <w:t>：故事</w:t>
-            </w:r>
-          </w:p>
-          <w:p>
-            <w:pPr>
-              <w:rPr>
-                <w:rFonts w:eastAsia="標楷體" w:cs="Times New Roman" w:hint="eastAsia"/>
-              </w:rPr>
-            </w:pPr>
-            <w:r>
-              <w:rPr>
-                <w:rFonts w:eastAsia="標楷體" w:cs="Times New Roman" w:hint="eastAsia"/>
-              </w:rPr>
-              <w:t>5</w:t>
-            </w:r>
-            <w:r>
-              <w:rPr>
-                <w:rFonts w:eastAsia="標楷體" w:cs="Times New Roman" w:hint="eastAsia"/>
-              </w:rPr>
-              <w:t>：遊戲</w:t>
-            </w:r>
-          </w:p>
-          <w:p>
-            <w:pPr>
-              <w:rPr>
-                <w:rFonts w:eastAsia="標楷體" w:cs="Times New Roman"/>
-              </w:rPr>
-            </w:pPr>
-            <w:r>
-              <w:rPr>
-                <w:rFonts w:eastAsia="標楷體" w:cs="Times New Roman" w:hint="eastAsia"/>
-              </w:rPr>
-              <w:t>6</w:t>
-            </w:r>
-            <w:r>
-              <w:rPr>
-                <w:rFonts w:eastAsia="標楷體" w:cs="Times New Roman" w:hint="eastAsia"/>
-              </w:rPr>
-              <w:t>：</w:t>
-            </w:r>
-            <w:r>
-              <w:rPr>
-                <w:rFonts w:eastAsia="標楷體" w:cs="Times New Roman" w:hint="eastAsia"/>
-              </w:rPr>
-              <w:t>點讀</w:t>
+              <w:t xml:space="preserve">. </w:t>
+            </w:r>
+            <w:r>
+              <w:rPr>
+                <w:rFonts w:eastAsia="標楷體" w:cs="Times New Roman"/>
+              </w:rPr>
+              <w:fldChar w:fldCharType="begin"/>
+            </w:r>
+            <w:r>
+              <w:rPr>
+                <w:rFonts w:eastAsia="標楷體" w:cs="Times New Roman"/>
+              </w:rPr>
+              <w:instrText xml:space="preserve"> REF _Ref493837182 \r \h </w:instrText>
+            </w:r>
+            <w:r>
+              <w:rPr>
+                <w:rFonts w:eastAsia="標楷體" w:cs="Times New Roman"/>
+              </w:rPr>
+            </w:r>
+            <w:r>
+              <w:rPr>
+                <w:rFonts w:eastAsia="標楷體" w:cs="Times New Roman"/>
+              </w:rPr>
+              <w:fldChar w:fldCharType="separate"/>
+            </w:r>
+            <w:r>
+              <w:rPr>
+                <w:rFonts w:eastAsia="標楷體" w:cs="Times New Roman"/>
+              </w:rPr>
+              <w:t>4.4</w:t>
+            </w:r>
+            <w:r>
+              <w:rPr>
+                <w:rFonts w:eastAsia="標楷體" w:cs="Times New Roman"/>
+              </w:rPr>
+              <w:fldChar w:fldCharType="end"/>
+            </w:r>
+            <w:r>
+              <w:rPr>
+                <w:rFonts w:eastAsia="標楷體" w:cs="Times New Roman"/>
+              </w:rPr>
+              <w:t xml:space="preserve"> </w:t>
             </w:r>
           </w:p>
         </w:tc>
@@ -16806,66 +17031,66 @@
               <w:rPr>
                 <w:rFonts w:eastAsia="標楷體" w:cs="Times New Roman"/>
               </w:rPr>
+              <w:t>word</w:t>
+            </w:r>
+          </w:p>
+        </w:tc>
+        <w:tc>
+          <w:tcPr>
+            <w:tcW w:w="2977" w:type="dxa"/>
+            <w:shd w:val="clear" w:color="auto" w:fill="auto"/>
+            <w:tcMar>
+              <w:left w:w="108" w:type="dxa"/>
+            </w:tcMar>
+            <w:vAlign w:val="center"/>
+          </w:tcPr>
+          <w:p>
+            <w:pPr>
+              <w:jc w:val="center"/>
+              <w:rPr>
+                <w:rFonts w:eastAsia="標楷體" w:cs="Times New Roman"/>
+              </w:rPr>
+            </w:pPr>
+            <w:r>
+              <w:rPr>
+                <w:rFonts w:eastAsia="標楷體"/>
+              </w:rPr>
+              <w:t>Octet String</w:t>
+            </w:r>
+          </w:p>
+        </w:tc>
+        <w:tc>
+          <w:tcPr>
+            <w:tcW w:w="3452" w:type="dxa"/>
+            <w:shd w:val="clear" w:color="auto" w:fill="auto"/>
+            <w:tcMar>
+              <w:left w:w="108" w:type="dxa"/>
+            </w:tcMar>
+          </w:tcPr>
+          <w:p>
+            <w:pPr>
+              <w:rPr>
+                <w:rFonts w:eastAsia="標楷體" w:cs="Times New Roman"/>
+              </w:rPr>
+            </w:pPr>
+            <w:r>
+              <w:rPr>
+                <w:rFonts w:eastAsia="標楷體" w:cs="Times New Roman" w:hint="eastAsia"/>
+              </w:rPr>
+              <w:t>文字內容</w:t>
+            </w:r>
+          </w:p>
+          <w:p>
+            <w:pPr>
+              <w:rPr>
+                <w:rFonts w:eastAsia="標楷體" w:cs="Times New Roman"/>
+              </w:rPr>
+            </w:pPr>
+            <w:r>
+              <w:rPr>
+                <w:rFonts w:eastAsia="標楷體" w:cs="Times New Roman" w:hint="eastAsia"/>
+              </w:rPr>
               <w:lastRenderedPageBreak/>
-              <w:t>word</w:t>
-            </w:r>
-          </w:p>
-        </w:tc>
-        <w:tc>
-          <w:tcPr>
-            <w:tcW w:w="2977" w:type="dxa"/>
-            <w:shd w:val="clear" w:color="auto" w:fill="auto"/>
-            <w:tcMar>
-              <w:left w:w="108" w:type="dxa"/>
-            </w:tcMar>
-            <w:vAlign w:val="center"/>
-          </w:tcPr>
-          <w:p>
-            <w:pPr>
-              <w:jc w:val="center"/>
-              <w:rPr>
-                <w:rFonts w:eastAsia="標楷體" w:cs="Times New Roman"/>
-              </w:rPr>
-            </w:pPr>
-            <w:r>
-              <w:rPr>
-                <w:rFonts w:eastAsia="標楷體"/>
-              </w:rPr>
-              <w:t>Octet String</w:t>
-            </w:r>
-          </w:p>
-        </w:tc>
-        <w:tc>
-          <w:tcPr>
-            <w:tcW w:w="3452" w:type="dxa"/>
-            <w:shd w:val="clear" w:color="auto" w:fill="auto"/>
-            <w:tcMar>
-              <w:left w:w="108" w:type="dxa"/>
-            </w:tcMar>
-          </w:tcPr>
-          <w:p>
-            <w:pPr>
-              <w:rPr>
-                <w:rFonts w:eastAsia="標楷體" w:cs="Times New Roman"/>
-              </w:rPr>
-            </w:pPr>
-            <w:r>
-              <w:rPr>
-                <w:rFonts w:eastAsia="標楷體" w:cs="Times New Roman" w:hint="eastAsia"/>
-              </w:rPr>
-              <w:t>文字內容</w:t>
-            </w:r>
-          </w:p>
-          <w:p>
-            <w:pPr>
-              <w:rPr>
-                <w:rFonts w:eastAsia="標楷體" w:cs="Times New Roman"/>
-              </w:rPr>
-            </w:pPr>
-            <w:r>
-              <w:rPr>
-                <w:rFonts w:eastAsia="標楷體" w:cs="Times New Roman" w:hint="eastAsia"/>
-              </w:rPr>
               <w:t>當文字內容過長，超過</w:t>
             </w:r>
             <w:r>
@@ -16921,6 +17146,7 @@
               <w:rPr>
                 <w:rFonts w:eastAsia="標楷體" w:cs="Times New Roman"/>
               </w:rPr>
+              <w:lastRenderedPageBreak/>
               <w:t>total</w:t>
             </w:r>
           </w:p>
@@ -17342,7 +17568,7 @@
         <w:tblStyle w:val="af8"/>
         <w:tblW w:w="8522" w:type="dxa"/>
         <w:jc w:val="center"/>
-        <w:tblLook w:val="04A0"/>
+        <w:tblLook w:val="04A0" w:firstRow="1" w:lastRow="0" w:firstColumn="1" w:lastColumn="0" w:noHBand="0" w:noVBand="1"/>
       </w:tblPr>
       <w:tblGrid>
         <w:gridCol w:w="1384"/>
@@ -17978,7 +18204,6 @@
       <w:bookmarkStart w:id="34" w:name="_Ref486942354"/>
       <w:bookmarkStart w:id="35" w:name="_Toc488843924"/>
       <w:r>
-        <w:lastRenderedPageBreak/>
         <w:t xml:space="preserve">Semantic Word Response PDU </w:t>
       </w:r>
       <w:r>
@@ -17998,7 +18223,7 @@
         <w:tblStyle w:val="af8"/>
         <w:tblW w:w="8522" w:type="dxa"/>
         <w:jc w:val="center"/>
-        <w:tblLook w:val="04A0"/>
+        <w:tblLook w:val="04A0" w:firstRow="1" w:lastRow="0" w:firstColumn="1" w:lastColumn="0" w:noHBand="0" w:noVBand="1"/>
       </w:tblPr>
       <w:tblGrid>
         <w:gridCol w:w="1384"/>
@@ -18329,6 +18554,7 @@
       <w:bookmarkStart w:id="36" w:name="_Ref486946382"/>
       <w:bookmarkStart w:id="37" w:name="_Toc488843925"/>
       <w:r>
+        <w:lastRenderedPageBreak/>
         <w:t xml:space="preserve">Semantic Word Response PDU </w:t>
       </w:r>
       <w:r>
@@ -18348,7 +18574,7 @@
         <w:tblStyle w:val="af8"/>
         <w:tblW w:w="8522" w:type="dxa"/>
         <w:jc w:val="center"/>
-        <w:tblLook w:val="04A0"/>
+        <w:tblLook w:val="04A0" w:firstRow="1" w:lastRow="0" w:firstColumn="1" w:lastColumn="0" w:noHBand="0" w:noVBand="1"/>
       </w:tblPr>
       <w:tblGrid>
         <w:gridCol w:w="1384"/>
@@ -19120,7 +19346,7 @@
         <w:tblStyle w:val="af8"/>
         <w:tblW w:w="8522" w:type="dxa"/>
         <w:jc w:val="center"/>
-        <w:tblLook w:val="04A0"/>
+        <w:tblLook w:val="04A0" w:firstRow="1" w:lastRow="0" w:firstColumn="1" w:lastColumn="0" w:noHBand="0" w:noVBand="1"/>
       </w:tblPr>
       <w:tblGrid>
         <w:gridCol w:w="1384"/>
@@ -19293,14 +19519,24 @@
               </w:rPr>
               <w:t>Ref.</w:t>
             </w:r>
-            <w:fldSimple w:instr=" REF _Ref486516697 \r \h  \* MERGEFORMAT ">
-              <w:r>
-                <w:rPr>
-                  <w:rFonts w:eastAsia="標楷體" w:cs="Times New Roman"/>
-                </w:rPr>
-                <w:t>4.2</w:t>
-              </w:r>
-            </w:fldSimple>
+            <w:r>
+              <w:fldChar w:fldCharType="begin"/>
+            </w:r>
+            <w:r>
+              <w:instrText xml:space="preserve"> REF _Ref486516697 \r \h  \* MERGEFORMAT </w:instrText>
+            </w:r>
+            <w:r>
+              <w:fldChar w:fldCharType="separate"/>
+            </w:r>
+            <w:r>
+              <w:rPr>
+                <w:rFonts w:eastAsia="標楷體" w:cs="Times New Roman"/>
+              </w:rPr>
+              <w:t>4.2</w:t>
+            </w:r>
+            <w:r>
+              <w:fldChar w:fldCharType="end"/>
+            </w:r>
           </w:p>
         </w:tc>
       </w:tr>
@@ -19734,7 +19970,7 @@
         <w:tblStyle w:val="af8"/>
         <w:tblW w:w="8522" w:type="dxa"/>
         <w:jc w:val="center"/>
-        <w:tblLook w:val="04A0"/>
+        <w:tblLook w:val="04A0" w:firstRow="1" w:lastRow="0" w:firstColumn="1" w:lastColumn="0" w:noHBand="0" w:noVBand="1"/>
       </w:tblPr>
       <w:tblGrid>
         <w:gridCol w:w="1384"/>
@@ -19841,7 +20077,6 @@
               <w:rPr>
                 <w:rFonts w:eastAsia="標楷體" w:cs="Times New Roman" w:hint="eastAsia"/>
               </w:rPr>
-              <w:lastRenderedPageBreak/>
               <w:t>type</w:t>
             </w:r>
           </w:p>
@@ -19920,14 +20155,24 @@
               </w:rPr>
               <w:t>Ref.</w:t>
             </w:r>
-            <w:fldSimple w:instr=" REF _Ref486516697 \r \h  \* MERGEFORMAT ">
-              <w:r>
-                <w:rPr>
-                  <w:rFonts w:eastAsia="標楷體" w:cs="Times New Roman"/>
-                </w:rPr>
-                <w:t>4.2</w:t>
-              </w:r>
-            </w:fldSimple>
+            <w:r>
+              <w:fldChar w:fldCharType="begin"/>
+            </w:r>
+            <w:r>
+              <w:instrText xml:space="preserve"> REF _Ref486516697 \r \h  \* MERGEFORMAT </w:instrText>
+            </w:r>
+            <w:r>
+              <w:fldChar w:fldCharType="separate"/>
+            </w:r>
+            <w:r>
+              <w:rPr>
+                <w:rFonts w:eastAsia="標楷體" w:cs="Times New Roman"/>
+              </w:rPr>
+              <w:t>4.2</w:t>
+            </w:r>
+            <w:r>
+              <w:fldChar w:fldCharType="end"/>
+            </w:r>
           </w:p>
         </w:tc>
       </w:tr>
@@ -20255,6 +20500,7 @@
         <w:rPr>
           <w:rFonts w:eastAsia="標楷體"/>
         </w:rPr>
+        <w:lastRenderedPageBreak/>
         <w:t>"</w:t>
       </w:r>
       <w:proofErr w:type="gramStart"/>
@@ -21047,7 +21293,6 @@
         <w:rPr>
           <w:rFonts w:eastAsia="標楷體"/>
         </w:rPr>
-        <w:lastRenderedPageBreak/>
         <w:t>"</w:t>
       </w:r>
       <w:proofErr w:type="gramStart"/>
@@ -21202,6 +21447,7 @@
         <w:rPr>
           <w:rFonts w:eastAsia="標楷體" w:hint="eastAsia"/>
         </w:rPr>
+        <w:lastRenderedPageBreak/>
         <w:t>"contain":"</w:t>
       </w:r>
       <w:r>
@@ -21298,7 +21544,7 @@
         <w:tblStyle w:val="af8"/>
         <w:tblW w:w="8522" w:type="dxa"/>
         <w:jc w:val="center"/>
-        <w:tblLook w:val="04A0"/>
+        <w:tblLook w:val="04A0" w:firstRow="1" w:lastRow="0" w:firstColumn="1" w:lastColumn="0" w:noHBand="0" w:noVBand="1"/>
       </w:tblPr>
       <w:tblGrid>
         <w:gridCol w:w="1384"/>
@@ -21953,14 +22199,24 @@
               </w:rPr>
               <w:t>Ref</w:t>
             </w:r>
-            <w:fldSimple w:instr=" REF _Ref485823255 \r \h  \* MERGEFORMAT ">
-              <w:r>
-                <w:rPr>
-                  <w:rFonts w:eastAsia="標楷體" w:cs="Times New Roman"/>
-                </w:rPr>
-                <w:t>4.1</w:t>
-              </w:r>
-            </w:fldSimple>
+            <w:r>
+              <w:fldChar w:fldCharType="begin"/>
+            </w:r>
+            <w:r>
+              <w:instrText xml:space="preserve"> REF _Ref485823255 \r \h  \* MERGEFORMAT </w:instrText>
+            </w:r>
+            <w:r>
+              <w:fldChar w:fldCharType="separate"/>
+            </w:r>
+            <w:r>
+              <w:rPr>
+                <w:rFonts w:eastAsia="標楷體" w:cs="Times New Roman"/>
+              </w:rPr>
+              <w:t>4.1</w:t>
+            </w:r>
+            <w:r>
+              <w:fldChar w:fldCharType="end"/>
+            </w:r>
           </w:p>
         </w:tc>
       </w:tr>
@@ -22049,10 +22305,17 @@
     </w:p>
     <w:p>
       <w:pPr>
+        <w:widowControl/>
         <w:rPr>
           <w:rFonts w:eastAsia="標楷體"/>
         </w:rPr>
       </w:pPr>
+      <w:r>
+        <w:rPr>
+          <w:rFonts w:eastAsia="標楷體"/>
+        </w:rPr>
+        <w:br w:type="page"/>
+      </w:r>
     </w:p>
     <w:p>
       <w:pPr>
@@ -22072,6 +22335,7 @@
         <w:rPr>
           <w:rFonts w:ascii="Times New Roman" w:eastAsia="標楷體" w:hAnsi="Times New Roman"/>
         </w:rPr>
+        <w:lastRenderedPageBreak/>
         <w:t>Notes</w:t>
       </w:r>
       <w:bookmarkEnd w:id="45"/>
@@ -22102,7 +22366,7 @@
       <w:tblPr>
         <w:tblStyle w:val="af8"/>
         <w:tblW w:w="0" w:type="auto"/>
-        <w:tblLook w:val="04A0"/>
+        <w:tblLook w:val="04A0" w:firstRow="1" w:lastRow="0" w:firstColumn="1" w:lastColumn="0" w:noHBand="0" w:noVBand="1"/>
       </w:tblPr>
       <w:tblGrid>
         <w:gridCol w:w="4181"/>
@@ -22363,7 +22627,6 @@
               <w:rPr>
                 <w:rFonts w:eastAsia="標楷體" w:hint="eastAsia"/>
               </w:rPr>
-              <w:lastRenderedPageBreak/>
               <w:t>西班牙語</w:t>
             </w:r>
           </w:p>
@@ -22661,7 +22924,7 @@
       <w:tblPr>
         <w:tblStyle w:val="af8"/>
         <w:tblW w:w="0" w:type="auto"/>
-        <w:tblLook w:val="04A0"/>
+        <w:tblLook w:val="04A0" w:firstRow="1" w:lastRow="0" w:firstColumn="1" w:lastColumn="0" w:noHBand="0" w:noVBand="1"/>
       </w:tblPr>
       <w:tblGrid>
         <w:gridCol w:w="3599"/>
@@ -23513,6 +23776,7 @@
               <w:rPr>
                 <w:rFonts w:eastAsia="標楷體" w:hint="eastAsia"/>
               </w:rPr>
+              <w:lastRenderedPageBreak/>
               <w:t>18</w:t>
             </w:r>
           </w:p>
@@ -24233,7 +24497,6 @@
               <w:rPr>
                 <w:rFonts w:eastAsia="標楷體" w:hint="eastAsia"/>
               </w:rPr>
-              <w:lastRenderedPageBreak/>
               <w:t>33</w:t>
             </w:r>
           </w:p>
@@ -26274,6 +26537,7 @@
         <w:rPr>
           <w:rFonts w:eastAsia="標楷體" w:hint="eastAsia"/>
         </w:rPr>
+        <w:lastRenderedPageBreak/>
         <w:t>text</w:t>
       </w:r>
       <w:r>
@@ -26288,7 +26552,7 @@
       <w:tblPr>
         <w:tblStyle w:val="af8"/>
         <w:tblW w:w="0" w:type="auto"/>
-        <w:tblLook w:val="04A0"/>
+        <w:tblLook w:val="04A0" w:firstRow="1" w:lastRow="0" w:firstColumn="1" w:lastColumn="0" w:noHBand="0" w:noVBand="1"/>
       </w:tblPr>
       <w:tblGrid>
         <w:gridCol w:w="3599"/>
@@ -26512,10 +26776,649 @@
     </w:p>
     <w:p>
       <w:pPr>
+        <w:pStyle w:val="21"/>
+        <w:numPr>
+          <w:ilvl w:val="1"/>
+          <w:numId w:val="2"/>
+        </w:numPr>
         <w:rPr>
           <w:rFonts w:eastAsia="標楷體"/>
         </w:rPr>
       </w:pPr>
+      <w:bookmarkStart w:id="51" w:name="_Ref493837182"/>
+      <w:r>
+        <w:rPr>
+          <w:rFonts w:eastAsia="標楷體" w:hint="eastAsia"/>
+        </w:rPr>
+        <w:t>文字內容類型</w:t>
+      </w:r>
+      <w:r>
+        <w:rPr>
+          <w:rFonts w:eastAsia="標楷體" w:hint="eastAsia"/>
+        </w:rPr>
+        <w:t>代碼</w:t>
+      </w:r>
+      <w:bookmarkEnd w:id="51"/>
+    </w:p>
+    <w:tbl>
+      <w:tblPr>
+        <w:tblStyle w:val="af8"/>
+        <w:tblW w:w="0" w:type="auto"/>
+        <w:tblLook w:val="04A0" w:firstRow="1" w:lastRow="0" w:firstColumn="1" w:lastColumn="0" w:noHBand="0" w:noVBand="1"/>
+      </w:tblPr>
+      <w:tblGrid>
+        <w:gridCol w:w="3599"/>
+        <w:gridCol w:w="4923"/>
+      </w:tblGrid>
+      <w:tr>
+        <w:tc>
+          <w:tcPr>
+            <w:tcW w:w="3599" w:type="dxa"/>
+            <w:shd w:val="pct15" w:color="auto" w:fill="auto"/>
+          </w:tcPr>
+          <w:p>
+            <w:pPr>
+              <w:jc w:val="center"/>
+              <w:rPr>
+                <w:rFonts w:eastAsia="標楷體"/>
+              </w:rPr>
+            </w:pPr>
+            <w:r>
+              <w:rPr>
+                <w:rFonts w:eastAsia="標楷體" w:hint="eastAsia"/>
+              </w:rPr>
+              <w:t>代碼</w:t>
+            </w:r>
+          </w:p>
+        </w:tc>
+        <w:tc>
+          <w:tcPr>
+            <w:tcW w:w="4923" w:type="dxa"/>
+            <w:shd w:val="pct15" w:color="auto" w:fill="auto"/>
+          </w:tcPr>
+          <w:p>
+            <w:pPr>
+              <w:jc w:val="center"/>
+              <w:rPr>
+                <w:rFonts w:eastAsia="標楷體"/>
+              </w:rPr>
+            </w:pPr>
+            <w:r>
+              <w:rPr>
+                <w:rFonts w:eastAsia="標楷體" w:hint="eastAsia"/>
+              </w:rPr>
+              <w:t>描述</w:t>
+            </w:r>
+          </w:p>
+        </w:tc>
+      </w:tr>
+      <w:tr>
+        <w:tc>
+          <w:tcPr>
+            <w:tcW w:w="3599" w:type="dxa"/>
+            <w:shd w:val="clear" w:color="auto" w:fill="auto"/>
+          </w:tcPr>
+          <w:p>
+            <w:pPr>
+              <w:jc w:val="center"/>
+              <w:rPr>
+                <w:rFonts w:eastAsia="標楷體"/>
+              </w:rPr>
+            </w:pPr>
+            <w:r>
+              <w:rPr>
+                <w:rFonts w:eastAsia="標楷體" w:hint="eastAsia"/>
+              </w:rPr>
+              <w:t>0</w:t>
+            </w:r>
+          </w:p>
+        </w:tc>
+        <w:tc>
+          <w:tcPr>
+            <w:tcW w:w="4923" w:type="dxa"/>
+            <w:shd w:val="clear" w:color="auto" w:fill="auto"/>
+          </w:tcPr>
+          <w:p>
+            <w:pPr>
+              <w:jc w:val="center"/>
+              <w:rPr>
+                <w:rFonts w:eastAsia="標楷體"/>
+              </w:rPr>
+            </w:pPr>
+            <w:r>
+              <w:rPr>
+                <w:rFonts w:eastAsia="標楷體" w:cs="Times New Roman" w:hint="eastAsia"/>
+              </w:rPr>
+              <w:t>無定義</w:t>
+            </w:r>
+            <w:r>
+              <w:rPr>
+                <w:rFonts w:eastAsia="標楷體" w:cs="Times New Roman"/>
+              </w:rPr>
+              <w:t>(</w:t>
+            </w:r>
+            <w:r>
+              <w:rPr>
+                <w:rFonts w:eastAsia="標楷體" w:cs="Times New Roman" w:hint="eastAsia"/>
+              </w:rPr>
+              <w:t>由</w:t>
+            </w:r>
+            <w:r>
+              <w:rPr>
+                <w:rFonts w:eastAsia="標楷體" w:cs="Times New Roman"/>
+              </w:rPr>
+              <w:t>server</w:t>
+            </w:r>
+            <w:r>
+              <w:rPr>
+                <w:rFonts w:eastAsia="標楷體" w:cs="Times New Roman" w:hint="eastAsia"/>
+              </w:rPr>
+              <w:t>判斷</w:t>
+            </w:r>
+            <w:r>
+              <w:rPr>
+                <w:rFonts w:eastAsia="標楷體" w:cs="Times New Roman"/>
+              </w:rPr>
+              <w:t>)</w:t>
+            </w:r>
+          </w:p>
+        </w:tc>
+      </w:tr>
+      <w:tr>
+        <w:tc>
+          <w:tcPr>
+            <w:tcW w:w="3599" w:type="dxa"/>
+            <w:shd w:val="clear" w:color="auto" w:fill="auto"/>
+          </w:tcPr>
+          <w:p>
+            <w:pPr>
+              <w:jc w:val="center"/>
+              <w:rPr>
+                <w:rFonts w:eastAsia="標楷體"/>
+              </w:rPr>
+            </w:pPr>
+            <w:r>
+              <w:rPr>
+                <w:rFonts w:eastAsia="標楷體" w:hint="eastAsia"/>
+              </w:rPr>
+              <w:t>1</w:t>
+            </w:r>
+          </w:p>
+        </w:tc>
+        <w:tc>
+          <w:tcPr>
+            <w:tcW w:w="4923" w:type="dxa"/>
+            <w:shd w:val="clear" w:color="auto" w:fill="auto"/>
+          </w:tcPr>
+          <w:p>
+            <w:pPr>
+              <w:jc w:val="center"/>
+              <w:rPr>
+                <w:rFonts w:eastAsia="標楷體"/>
+              </w:rPr>
+            </w:pPr>
+            <w:r>
+              <w:rPr>
+                <w:rFonts w:eastAsia="標楷體" w:cs="Times New Roman" w:hint="eastAsia"/>
+              </w:rPr>
+              <w:t>控制</w:t>
+            </w:r>
+          </w:p>
+        </w:tc>
+      </w:tr>
+      <w:tr>
+        <w:tc>
+          <w:tcPr>
+            <w:tcW w:w="3599" w:type="dxa"/>
+            <w:shd w:val="clear" w:color="auto" w:fill="auto"/>
+          </w:tcPr>
+          <w:p>
+            <w:pPr>
+              <w:jc w:val="center"/>
+              <w:rPr>
+                <w:rFonts w:eastAsia="標楷體"/>
+              </w:rPr>
+            </w:pPr>
+            <w:r>
+              <w:rPr>
+                <w:rFonts w:eastAsia="標楷體" w:hint="eastAsia"/>
+              </w:rPr>
+              <w:t>2</w:t>
+            </w:r>
+          </w:p>
+        </w:tc>
+        <w:tc>
+          <w:tcPr>
+            <w:tcW w:w="4923" w:type="dxa"/>
+            <w:shd w:val="clear" w:color="auto" w:fill="auto"/>
+          </w:tcPr>
+          <w:p>
+            <w:pPr>
+              <w:jc w:val="center"/>
+              <w:rPr>
+                <w:rFonts w:eastAsia="標楷體"/>
+              </w:rPr>
+            </w:pPr>
+            <w:r>
+              <w:rPr>
+                <w:rFonts w:eastAsia="標楷體" w:cs="Times New Roman" w:hint="eastAsia"/>
+              </w:rPr>
+              <w:t>會話</w:t>
+            </w:r>
+          </w:p>
+        </w:tc>
+      </w:tr>
+      <w:tr>
+        <w:tc>
+          <w:tcPr>
+            <w:tcW w:w="3599" w:type="dxa"/>
+          </w:tcPr>
+          <w:p>
+            <w:pPr>
+              <w:jc w:val="center"/>
+              <w:rPr>
+                <w:rFonts w:eastAsia="標楷體"/>
+              </w:rPr>
+            </w:pPr>
+            <w:r>
+              <w:rPr>
+                <w:rFonts w:eastAsia="標楷體" w:hint="eastAsia"/>
+              </w:rPr>
+              <w:t>3</w:t>
+            </w:r>
+          </w:p>
+        </w:tc>
+        <w:tc>
+          <w:tcPr>
+            <w:tcW w:w="4923" w:type="dxa"/>
+          </w:tcPr>
+          <w:p>
+            <w:pPr>
+              <w:jc w:val="center"/>
+              <w:rPr>
+                <w:rFonts w:eastAsia="標楷體"/>
+              </w:rPr>
+            </w:pPr>
+            <w:r>
+              <w:rPr>
+                <w:rFonts w:eastAsia="標楷體" w:cs="Times New Roman" w:hint="eastAsia"/>
+              </w:rPr>
+              <w:t>紀錄</w:t>
+            </w:r>
+          </w:p>
+        </w:tc>
+      </w:tr>
+      <w:tr>
+        <w:tc>
+          <w:tcPr>
+            <w:tcW w:w="3599" w:type="dxa"/>
+          </w:tcPr>
+          <w:p>
+            <w:pPr>
+              <w:jc w:val="center"/>
+              <w:rPr>
+                <w:rFonts w:eastAsia="標楷體" w:hint="eastAsia"/>
+              </w:rPr>
+            </w:pPr>
+            <w:r>
+              <w:rPr>
+                <w:rFonts w:eastAsia="標楷體" w:hint="eastAsia"/>
+              </w:rPr>
+              <w:t>4</w:t>
+            </w:r>
+          </w:p>
+        </w:tc>
+        <w:tc>
+          <w:tcPr>
+            <w:tcW w:w="4923" w:type="dxa"/>
+          </w:tcPr>
+          <w:p>
+            <w:pPr>
+              <w:jc w:val="center"/>
+              <w:rPr>
+                <w:rFonts w:eastAsia="標楷體" w:hint="eastAsia"/>
+              </w:rPr>
+            </w:pPr>
+            <w:r>
+              <w:rPr>
+                <w:rFonts w:eastAsia="標楷體" w:cs="Times New Roman" w:hint="eastAsia"/>
+              </w:rPr>
+              <w:t>故事</w:t>
+            </w:r>
+          </w:p>
+        </w:tc>
+      </w:tr>
+      <w:tr>
+        <w:tc>
+          <w:tcPr>
+            <w:tcW w:w="3599" w:type="dxa"/>
+          </w:tcPr>
+          <w:p>
+            <w:pPr>
+              <w:jc w:val="center"/>
+              <w:rPr>
+                <w:rFonts w:eastAsia="標楷體" w:hint="eastAsia"/>
+              </w:rPr>
+            </w:pPr>
+            <w:r>
+              <w:rPr>
+                <w:rFonts w:eastAsia="標楷體" w:hint="eastAsia"/>
+              </w:rPr>
+              <w:t>5</w:t>
+            </w:r>
+          </w:p>
+        </w:tc>
+        <w:tc>
+          <w:tcPr>
+            <w:tcW w:w="4923" w:type="dxa"/>
+          </w:tcPr>
+          <w:p>
+            <w:pPr>
+              <w:jc w:val="center"/>
+              <w:rPr>
+                <w:rFonts w:eastAsia="標楷體" w:hint="eastAsia"/>
+              </w:rPr>
+            </w:pPr>
+            <w:r>
+              <w:rPr>
+                <w:rFonts w:eastAsia="標楷體" w:cs="Times New Roman" w:hint="eastAsia"/>
+              </w:rPr>
+              <w:t>遊戲</w:t>
+            </w:r>
+          </w:p>
+        </w:tc>
+      </w:tr>
+      <w:tr>
+        <w:tc>
+          <w:tcPr>
+            <w:tcW w:w="3599" w:type="dxa"/>
+          </w:tcPr>
+          <w:p>
+            <w:pPr>
+              <w:jc w:val="center"/>
+              <w:rPr>
+                <w:rFonts w:eastAsia="標楷體" w:hint="eastAsia"/>
+              </w:rPr>
+            </w:pPr>
+            <w:r>
+              <w:rPr>
+                <w:rFonts w:eastAsia="標楷體" w:hint="eastAsia"/>
+              </w:rPr>
+              <w:t>6</w:t>
+            </w:r>
+          </w:p>
+        </w:tc>
+        <w:tc>
+          <w:tcPr>
+            <w:tcW w:w="4923" w:type="dxa"/>
+          </w:tcPr>
+          <w:p>
+            <w:pPr>
+              <w:jc w:val="center"/>
+              <w:rPr>
+                <w:rFonts w:eastAsia="標楷體" w:hint="eastAsia"/>
+              </w:rPr>
+            </w:pPr>
+            <w:proofErr w:type="gramStart"/>
+            <w:r>
+              <w:rPr>
+                <w:rFonts w:eastAsia="標楷體" w:cs="Times New Roman" w:hint="eastAsia"/>
+              </w:rPr>
+              <w:t>點讀</w:t>
+            </w:r>
+            <w:proofErr w:type="gramEnd"/>
+          </w:p>
+        </w:tc>
+      </w:tr>
+      <w:tr>
+        <w:tc>
+          <w:tcPr>
+            <w:tcW w:w="3599" w:type="dxa"/>
+          </w:tcPr>
+          <w:p>
+            <w:pPr>
+              <w:jc w:val="center"/>
+              <w:rPr>
+                <w:rFonts w:eastAsia="標楷體" w:hint="eastAsia"/>
+              </w:rPr>
+            </w:pPr>
+            <w:r>
+              <w:rPr>
+                <w:rFonts w:eastAsia="標楷體" w:hint="eastAsia"/>
+              </w:rPr>
+              <w:t>7</w:t>
+            </w:r>
+          </w:p>
+        </w:tc>
+        <w:tc>
+          <w:tcPr>
+            <w:tcW w:w="4923" w:type="dxa"/>
+          </w:tcPr>
+          <w:p>
+            <w:pPr>
+              <w:jc w:val="center"/>
+              <w:rPr>
+                <w:rFonts w:eastAsia="標楷體" w:hint="eastAsia"/>
+              </w:rPr>
+            </w:pPr>
+            <w:r>
+              <w:rPr>
+                <w:rFonts w:eastAsia="標楷體" w:hint="eastAsia"/>
+              </w:rPr>
+              <w:t>天氣</w:t>
+            </w:r>
+          </w:p>
+        </w:tc>
+      </w:tr>
+      <w:tr>
+        <w:tc>
+          <w:tcPr>
+            <w:tcW w:w="3599" w:type="dxa"/>
+          </w:tcPr>
+          <w:p>
+            <w:pPr>
+              <w:jc w:val="center"/>
+              <w:rPr>
+                <w:rFonts w:eastAsia="標楷體" w:hint="eastAsia"/>
+              </w:rPr>
+            </w:pPr>
+            <w:r>
+              <w:rPr>
+                <w:rFonts w:eastAsia="標楷體" w:hint="eastAsia"/>
+              </w:rPr>
+              <w:t>8</w:t>
+            </w:r>
+          </w:p>
+        </w:tc>
+        <w:tc>
+          <w:tcPr>
+            <w:tcW w:w="4923" w:type="dxa"/>
+          </w:tcPr>
+          <w:p>
+            <w:pPr>
+              <w:jc w:val="center"/>
+              <w:rPr>
+                <w:rFonts w:eastAsia="標楷體" w:hint="eastAsia"/>
+              </w:rPr>
+            </w:pPr>
+            <w:r>
+              <w:rPr>
+                <w:rFonts w:eastAsia="標楷體" w:hint="eastAsia"/>
+              </w:rPr>
+              <w:t>時間</w:t>
+            </w:r>
+          </w:p>
+        </w:tc>
+      </w:tr>
+      <w:tr>
+        <w:tc>
+          <w:tcPr>
+            <w:tcW w:w="3599" w:type="dxa"/>
+          </w:tcPr>
+          <w:p>
+            <w:pPr>
+              <w:jc w:val="center"/>
+              <w:rPr>
+                <w:rFonts w:eastAsia="標楷體" w:hint="eastAsia"/>
+              </w:rPr>
+            </w:pPr>
+            <w:r>
+              <w:rPr>
+                <w:rFonts w:eastAsia="標楷體" w:hint="eastAsia"/>
+              </w:rPr>
+              <w:t>9</w:t>
+            </w:r>
+          </w:p>
+        </w:tc>
+        <w:tc>
+          <w:tcPr>
+            <w:tcW w:w="4923" w:type="dxa"/>
+          </w:tcPr>
+          <w:p>
+            <w:pPr>
+              <w:jc w:val="center"/>
+              <w:rPr>
+                <w:rFonts w:eastAsia="標楷體" w:hint="eastAsia"/>
+              </w:rPr>
+            </w:pPr>
+            <w:r>
+              <w:rPr>
+                <w:rFonts w:eastAsia="標楷體" w:hint="eastAsia"/>
+              </w:rPr>
+              <w:t>新聞</w:t>
+            </w:r>
+          </w:p>
+        </w:tc>
+      </w:tr>
+      <w:tr>
+        <w:tc>
+          <w:tcPr>
+            <w:tcW w:w="3599" w:type="dxa"/>
+          </w:tcPr>
+          <w:p>
+            <w:pPr>
+              <w:jc w:val="center"/>
+              <w:rPr>
+                <w:rFonts w:eastAsia="標楷體" w:hint="eastAsia"/>
+              </w:rPr>
+            </w:pPr>
+            <w:r>
+              <w:rPr>
+                <w:rFonts w:eastAsia="標楷體" w:hint="eastAsia"/>
+              </w:rPr>
+              <w:t>10</w:t>
+            </w:r>
+          </w:p>
+        </w:tc>
+        <w:tc>
+          <w:tcPr>
+            <w:tcW w:w="4923" w:type="dxa"/>
+          </w:tcPr>
+          <w:p>
+            <w:pPr>
+              <w:jc w:val="center"/>
+              <w:rPr>
+                <w:rFonts w:eastAsia="標楷體" w:hint="eastAsia"/>
+              </w:rPr>
+            </w:pPr>
+            <w:r>
+              <w:rPr>
+                <w:rFonts w:eastAsia="標楷體" w:hint="eastAsia"/>
+              </w:rPr>
+              <w:t>音樂</w:t>
+            </w:r>
+          </w:p>
+        </w:tc>
+      </w:tr>
+      <w:tr>
+        <w:tc>
+          <w:tcPr>
+            <w:tcW w:w="3599" w:type="dxa"/>
+          </w:tcPr>
+          <w:p>
+            <w:pPr>
+              <w:jc w:val="center"/>
+              <w:rPr>
+                <w:rFonts w:eastAsia="標楷體" w:hint="eastAsia"/>
+              </w:rPr>
+            </w:pPr>
+            <w:r>
+              <w:rPr>
+                <w:rFonts w:eastAsia="標楷體" w:hint="eastAsia"/>
+              </w:rPr>
+              <w:t>11</w:t>
+            </w:r>
+          </w:p>
+        </w:tc>
+        <w:tc>
+          <w:tcPr>
+            <w:tcW w:w="4923" w:type="dxa"/>
+          </w:tcPr>
+          <w:p>
+            <w:pPr>
+              <w:jc w:val="center"/>
+              <w:rPr>
+                <w:rFonts w:eastAsia="標楷體" w:hint="eastAsia"/>
+              </w:rPr>
+            </w:pPr>
+            <w:r>
+              <w:rPr>
+                <w:rFonts w:eastAsia="標楷體" w:hint="eastAsia"/>
+              </w:rPr>
+              <w:t>童謠</w:t>
+            </w:r>
+          </w:p>
+        </w:tc>
+      </w:tr>
+      <w:tr>
+        <w:tc>
+          <w:tcPr>
+            <w:tcW w:w="3599" w:type="dxa"/>
+          </w:tcPr>
+          <w:p>
+            <w:pPr>
+              <w:jc w:val="center"/>
+              <w:rPr>
+                <w:rFonts w:eastAsia="標楷體" w:hint="eastAsia"/>
+              </w:rPr>
+            </w:pPr>
+            <w:r>
+              <w:rPr>
+                <w:rFonts w:eastAsia="標楷體" w:hint="eastAsia"/>
+              </w:rPr>
+              <w:t>12</w:t>
+            </w:r>
+          </w:p>
+        </w:tc>
+        <w:tc>
+          <w:tcPr>
+            <w:tcW w:w="4923" w:type="dxa"/>
+          </w:tcPr>
+          <w:p>
+            <w:pPr>
+              <w:jc w:val="center"/>
+              <w:rPr>
+                <w:rFonts w:eastAsia="標楷體" w:hint="eastAsia"/>
+              </w:rPr>
+            </w:pPr>
+            <w:r>
+              <w:rPr>
+                <w:rFonts w:eastAsia="標楷體" w:hint="eastAsia"/>
+              </w:rPr>
+              <w:t>行事曆</w:t>
+            </w:r>
+          </w:p>
+        </w:tc>
+      </w:tr>
+    </w:tbl>
+    <w:p>
+      <w:pPr>
+        <w:rPr>
+          <w:rFonts w:eastAsia="標楷體"/>
+        </w:rPr>
+      </w:pPr>
+      <w:bookmarkStart w:id="52" w:name="_GoBack"/>
+      <w:bookmarkEnd w:id="52"/>
     </w:p>
     <w:sectPr>
       <w:pgSz w:w="11906" w:h="16838"/>
@@ -26539,7 +27442,7 @@
 </file>
 
 <file path=word/endnotes.xml><?xml version="1.0" encoding="utf-8"?>
-<w:endnotes xmlns:ve="http://schemas.openxmlformats.org/markup-compatibility/2006" xmlns:o="urn:schemas-microsoft-com:office:office" xmlns:r="http://schemas.openxmlformats.org/officeDocument/2006/relationships" xmlns:m="http://schemas.openxmlformats.org/officeDocument/2006/math" xmlns:v="urn:schemas-microsoft-com:vml" xmlns:wp="http://schemas.openxmlformats.org/drawingml/2006/wordprocessingDrawing" xmlns:w10="urn:schemas-microsoft-com:office:word" xmlns:w="http://schemas.openxmlformats.org/wordprocessingml/2006/main" xmlns:wne="http://schemas.microsoft.com/office/word/2006/wordml">
+<w:endnotes xmlns:wpc="http://schemas.microsoft.com/office/word/2010/wordprocessingCanvas" xmlns:mc="http://schemas.openxmlformats.org/markup-compatibility/2006" xmlns:o="urn:schemas-microsoft-com:office:office" xmlns:r="http://schemas.openxmlformats.org/officeDocument/2006/relationships" xmlns:m="http://schemas.openxmlformats.org/officeDocument/2006/math" xmlns:v="urn:schemas-microsoft-com:vml" xmlns:wp14="http://schemas.microsoft.com/office/word/2010/wordprocessingDrawing" xmlns:wp="http://schemas.openxmlformats.org/drawingml/2006/wordprocessingDrawing" xmlns:w10="urn:schemas-microsoft-com:office:word" xmlns:w="http://schemas.openxmlformats.org/wordprocessingml/2006/main" xmlns:w14="http://schemas.microsoft.com/office/word/2010/wordml" xmlns:wpg="http://schemas.microsoft.com/office/word/2010/wordprocessingGroup" xmlns:wpi="http://schemas.microsoft.com/office/word/2010/wordprocessingInk" xmlns:wne="http://schemas.microsoft.com/office/word/2006/wordml" xmlns:wps="http://schemas.microsoft.com/office/word/2010/wordprocessingShape" mc:Ignorable="w14 wp14">
   <w:endnote w:type="separator" w:id="-1">
     <w:p>
       <w:r>
@@ -26558,7 +27461,7 @@
 </file>
 
 <file path=word/footnotes.xml><?xml version="1.0" encoding="utf-8"?>
-<w:footnotes xmlns:ve="http://schemas.openxmlformats.org/markup-compatibility/2006" xmlns:o="urn:schemas-microsoft-com:office:office" xmlns:r="http://schemas.openxmlformats.org/officeDocument/2006/relationships" xmlns:m="http://schemas.openxmlformats.org/officeDocument/2006/math" xmlns:v="urn:schemas-microsoft-com:vml" xmlns:wp="http://schemas.openxmlformats.org/drawingml/2006/wordprocessingDrawing" xmlns:w10="urn:schemas-microsoft-com:office:word" xmlns:w="http://schemas.openxmlformats.org/wordprocessingml/2006/main" xmlns:wne="http://schemas.microsoft.com/office/word/2006/wordml">
+<w:footnotes xmlns:wpc="http://schemas.microsoft.com/office/word/2010/wordprocessingCanvas" xmlns:mc="http://schemas.openxmlformats.org/markup-compatibility/2006" xmlns:o="urn:schemas-microsoft-com:office:office" xmlns:r="http://schemas.openxmlformats.org/officeDocument/2006/relationships" xmlns:m="http://schemas.openxmlformats.org/officeDocument/2006/math" xmlns:v="urn:schemas-microsoft-com:vml" xmlns:wp14="http://schemas.microsoft.com/office/word/2010/wordprocessingDrawing" xmlns:wp="http://schemas.openxmlformats.org/drawingml/2006/wordprocessingDrawing" xmlns:w10="urn:schemas-microsoft-com:office:word" xmlns:w="http://schemas.openxmlformats.org/wordprocessingml/2006/main" xmlns:w14="http://schemas.microsoft.com/office/word/2010/wordml" xmlns:wpg="http://schemas.microsoft.com/office/word/2010/wordprocessingGroup" xmlns:wpi="http://schemas.microsoft.com/office/word/2010/wordprocessingInk" xmlns:wne="http://schemas.microsoft.com/office/word/2006/wordml" xmlns:wps="http://schemas.microsoft.com/office/word/2010/wordprocessingShape" mc:Ignorable="w14 wp14">
   <w:footnote w:type="separator" w:id="-1">
     <w:p>
       <w:r>
@@ -26577,7 +27480,7 @@
 </file>
 
 <file path=word/numbering.xml><?xml version="1.0" encoding="utf-8"?>
-<w:numbering xmlns:ve="http://schemas.openxmlformats.org/markup-compatibility/2006" xmlns:o="urn:schemas-microsoft-com:office:office" xmlns:r="http://schemas.openxmlformats.org/officeDocument/2006/relationships" xmlns:m="http://schemas.openxmlformats.org/officeDocument/2006/math" xmlns:v="urn:schemas-microsoft-com:vml" xmlns:wp="http://schemas.openxmlformats.org/drawingml/2006/wordprocessingDrawing" xmlns:w10="urn:schemas-microsoft-com:office:word" xmlns:w="http://schemas.openxmlformats.org/wordprocessingml/2006/main" xmlns:wne="http://schemas.microsoft.com/office/word/2006/wordml">
+<w:numbering xmlns:wpc="http://schemas.microsoft.com/office/word/2010/wordprocessingCanvas" xmlns:mc="http://schemas.openxmlformats.org/markup-compatibility/2006" xmlns:o="urn:schemas-microsoft-com:office:office" xmlns:r="http://schemas.openxmlformats.org/officeDocument/2006/relationships" xmlns:m="http://schemas.openxmlformats.org/officeDocument/2006/math" xmlns:v="urn:schemas-microsoft-com:vml" xmlns:wp14="http://schemas.microsoft.com/office/word/2010/wordprocessingDrawing" xmlns:wp="http://schemas.openxmlformats.org/drawingml/2006/wordprocessingDrawing" xmlns:w10="urn:schemas-microsoft-com:office:word" xmlns:w="http://schemas.openxmlformats.org/wordprocessingml/2006/main" xmlns:w14="http://schemas.microsoft.com/office/word/2010/wordml" xmlns:wpg="http://schemas.microsoft.com/office/word/2010/wordprocessingGroup" xmlns:wpi="http://schemas.microsoft.com/office/word/2010/wordprocessingInk" xmlns:wne="http://schemas.microsoft.com/office/word/2006/wordml" xmlns:wps="http://schemas.microsoft.com/office/word/2010/wordprocessingShape" mc:Ignorable="w14 wp14">
   <w:abstractNum w:abstractNumId="0">
     <w:nsid w:val="27A75DE2"/>
     <w:multiLevelType w:val="multilevel"/>
@@ -26983,7 +27886,7 @@
 </file>
 
 <file path=word/styles.xml><?xml version="1.0" encoding="utf-8"?>
-<w:styles xmlns:r="http://schemas.openxmlformats.org/officeDocument/2006/relationships" xmlns:w="http://schemas.openxmlformats.org/wordprocessingml/2006/main">
+<w:styles xmlns:mc="http://schemas.openxmlformats.org/markup-compatibility/2006" xmlns:r="http://schemas.openxmlformats.org/officeDocument/2006/relationships" xmlns:w="http://schemas.openxmlformats.org/wordprocessingml/2006/main" xmlns:w14="http://schemas.microsoft.com/office/word/2010/wordml" mc:Ignorable="w14">
   <w:docDefaults>
     <w:rPrDefault>
       <w:rPr>
@@ -27156,7 +28059,6 @@
     <w:uiPriority w:val="99"/>
     <w:semiHidden/>
     <w:unhideWhenUsed/>
-    <w:qFormat/>
     <w:tblPr>
       <w:tblInd w:w="0" w:type="dxa"/>
       <w:tblCellMar>
@@ -28120,7 +29022,6 @@
     <w:uiPriority w:val="59"/>
     <w:rsid w:val="00AA2412"/>
     <w:tblPr>
-      <w:tblInd w:w="0" w:type="dxa"/>
       <w:tblBorders>
         <w:top w:val="single" w:sz="4" w:space="0" w:color="auto"/>
         <w:left w:val="single" w:sz="4" w:space="0" w:color="auto"/>
@@ -28129,12 +29030,6 @@
         <w:insideH w:val="single" w:sz="4" w:space="0" w:color="auto"/>
         <w:insideV w:val="single" w:sz="4" w:space="0" w:color="auto"/>
       </w:tblBorders>
-      <w:tblCellMar>
-        <w:top w:w="0" w:type="dxa"/>
-        <w:left w:w="108" w:type="dxa"/>
-        <w:bottom w:w="0" w:type="dxa"/>
-        <w:right w:w="108" w:type="dxa"/>
-      </w:tblCellMar>
     </w:tblPr>
   </w:style>
   <w:style w:type="paragraph" w:styleId="af9">
@@ -28342,6 +29237,196 @@
       <w:color w:val="0000FF" w:themeColor="hyperlink"/>
       <w:u w:val="single"/>
     </w:rPr>
+  </w:style>
+</w:styles>
+</file>
+
+<file path=word/stylesWithEffects.xml><?xml version="1.0" encoding="utf-8"?>
+<w:styles xmlns:wpc="http://schemas.microsoft.com/office/word/2010/wordprocessingCanvas" xmlns:mc="http://schemas.openxmlformats.org/markup-compatibility/2006" xmlns:o="urn:schemas-microsoft-com:office:office" xmlns:r="http://schemas.openxmlformats.org/officeDocument/2006/relationships" xmlns:m="http://schemas.openxmlformats.org/officeDocument/2006/math" xmlns:v="urn:schemas-microsoft-com:vml" xmlns:wp14="http://schemas.microsoft.com/office/word/2010/wordprocessingDrawing" xmlns:wp="http://schemas.openxmlformats.org/drawingml/2006/wordprocessingDrawing" xmlns:w10="urn:schemas-microsoft-com:office:word" xmlns:w="http://schemas.openxmlformats.org/wordprocessingml/2006/main" xmlns:w14="http://schemas.microsoft.com/office/word/2010/wordml" xmlns:wpg="http://schemas.microsoft.com/office/word/2010/wordprocessingGroup" xmlns:wpi="http://schemas.microsoft.com/office/word/2010/wordprocessingInk" xmlns:wne="http://schemas.microsoft.com/office/word/2006/wordml" xmlns:wps="http://schemas.microsoft.com/office/word/2010/wordprocessingShape" mc:Ignorable="w14 wp14">
+  <w:docDefaults>
+    <w:rPrDefault>
+      <w:rPr>
+        <w:rFonts w:asciiTheme="minorHAnsi" w:eastAsiaTheme="minorEastAsia" w:hAnsiTheme="minorHAnsi" w:cstheme="minorBidi"/>
+        <w:kern w:val="2"/>
+        <w:sz w:val="24"/>
+        <w:szCs w:val="22"/>
+        <w:lang w:val="en-US" w:eastAsia="zh-TW" w:bidi="ar-SA"/>
+      </w:rPr>
+    </w:rPrDefault>
+    <w:pPrDefault/>
+  </w:docDefaults>
+  <w:latentStyles w:defLockedState="0" w:defUIPriority="99" w:defSemiHidden="1" w:defUnhideWhenUsed="1" w:defQFormat="0" w:count="267">
+    <w:lsdException w:name="Normal" w:semiHidden="0" w:uiPriority="0" w:unhideWhenUsed="0" w:qFormat="1"/>
+    <w:lsdException w:name="heading 1" w:semiHidden="0" w:uiPriority="9" w:unhideWhenUsed="0" w:qFormat="1"/>
+    <w:lsdException w:name="heading 2" w:uiPriority="9" w:qFormat="1"/>
+    <w:lsdException w:name="heading 3" w:uiPriority="9" w:qFormat="1"/>
+    <w:lsdException w:name="heading 4" w:uiPriority="9" w:qFormat="1"/>
+    <w:lsdException w:name="heading 5" w:uiPriority="9" w:qFormat="1"/>
+    <w:lsdException w:name="heading 6" w:uiPriority="9" w:qFormat="1"/>
+    <w:lsdException w:name="heading 7" w:uiPriority="9" w:qFormat="1"/>
+    <w:lsdException w:name="heading 8" w:uiPriority="9" w:qFormat="1"/>
+    <w:lsdException w:name="heading 9" w:uiPriority="9" w:qFormat="1"/>
+    <w:lsdException w:name="toc 1" w:uiPriority="39"/>
+    <w:lsdException w:name="toc 2" w:uiPriority="39"/>
+    <w:lsdException w:name="toc 3" w:uiPriority="39"/>
+    <w:lsdException w:name="toc 4" w:uiPriority="39"/>
+    <w:lsdException w:name="toc 5" w:uiPriority="39"/>
+    <w:lsdException w:name="toc 6" w:uiPriority="39"/>
+    <w:lsdException w:name="toc 7" w:uiPriority="39"/>
+    <w:lsdException w:name="toc 8" w:uiPriority="39"/>
+    <w:lsdException w:name="toc 9" w:uiPriority="39"/>
+    <w:lsdException w:name="caption" w:uiPriority="35" w:qFormat="1"/>
+    <w:lsdException w:name="Title" w:semiHidden="0" w:uiPriority="10" w:unhideWhenUsed="0" w:qFormat="1"/>
+    <w:lsdException w:name="Default Paragraph Font" w:uiPriority="1"/>
+    <w:lsdException w:name="Subtitle" w:semiHidden="0" w:uiPriority="11" w:unhideWhenUsed="0" w:qFormat="1"/>
+    <w:lsdException w:name="Strong" w:semiHidden="0" w:uiPriority="22" w:unhideWhenUsed="0" w:qFormat="1"/>
+    <w:lsdException w:name="Emphasis" w:semiHidden="0" w:uiPriority="20" w:unhideWhenUsed="0" w:qFormat="1"/>
+    <w:lsdException w:name="Table Grid" w:semiHidden="0" w:uiPriority="59" w:unhideWhenUsed="0"/>
+    <w:lsdException w:name="Placeholder Text" w:unhideWhenUsed="0"/>
+    <w:lsdException w:name="No Spacing" w:semiHidden="0" w:uiPriority="1" w:unhideWhenUsed="0" w:qFormat="1"/>
+    <w:lsdException w:name="Light Shading" w:semiHidden="0" w:uiPriority="60" w:unhideWhenUsed="0"/>
+    <w:lsdException w:name="Light List" w:semiHidden="0" w:uiPriority="61" w:unhideWhenUsed="0"/>
+    <w:lsdException w:name="Light Grid" w:semiHidden="0" w:uiPriority="62" w:unhideWhenUsed="0"/>
+    <w:lsdException w:name="Medium Shading 1" w:semiHidden="0" w:uiPriority="63" w:unhideWhenUsed="0"/>
+    <w:lsdException w:name="Medium Shading 2" w:semiHidden="0" w:uiPriority="64" w:unhideWhenUsed="0"/>
+    <w:lsdException w:name="Medium List 1" w:semiHidden="0" w:uiPriority="65" w:unhideWhenUsed="0"/>
+    <w:lsdException w:name="Medium List 2" w:semiHidden="0" w:uiPriority="66" w:unhideWhenUsed="0"/>
+    <w:lsdException w:name="Medium Grid 1" w:semiHidden="0" w:uiPriority="67" w:unhideWhenUsed="0"/>
+    <w:lsdException w:name="Medium Grid 2" w:semiHidden="0" w:uiPriority="68" w:unhideWhenUsed="0"/>
+    <w:lsdException w:name="Medium Grid 3" w:semiHidden="0" w:uiPriority="69" w:unhideWhenUsed="0"/>
+    <w:lsdException w:name="Dark List" w:semiHidden="0" w:uiPriority="70" w:unhideWhenUsed="0"/>
+    <w:lsdException w:name="Colorful Shading" w:semiHidden="0" w:uiPriority="71" w:unhideWhenUsed="0"/>
+    <w:lsdException w:name="Colorful List" w:semiHidden="0" w:uiPriority="72" w:unhideWhenUsed="0"/>
+    <w:lsdException w:name="Colorful Grid" w:semiHidden="0" w:uiPriority="73" w:unhideWhenUsed="0"/>
+    <w:lsdException w:name="Light Shading Accent 1" w:semiHidden="0" w:uiPriority="60" w:unhideWhenUsed="0"/>
+    <w:lsdException w:name="Light List Accent 1" w:semiHidden="0" w:uiPriority="61" w:unhideWhenUsed="0"/>
+    <w:lsdException w:name="Light Grid Accent 1" w:semiHidden="0" w:uiPriority="62" w:unhideWhenUsed="0"/>
+    <w:lsdException w:name="Medium Shading 1 Accent 1" w:semiHidden="0" w:uiPriority="63" w:unhideWhenUsed="0"/>
+    <w:lsdException w:name="Medium Shading 2 Accent 1" w:semiHidden="0" w:uiPriority="64" w:unhideWhenUsed="0"/>
+    <w:lsdException w:name="Medium List 1 Accent 1" w:semiHidden="0" w:uiPriority="65" w:unhideWhenUsed="0"/>
+    <w:lsdException w:name="Revision" w:unhideWhenUsed="0"/>
+    <w:lsdException w:name="List Paragraph" w:semiHidden="0" w:uiPriority="34" w:unhideWhenUsed="0" w:qFormat="1"/>
+    <w:lsdException w:name="Quote" w:semiHidden="0" w:uiPriority="29" w:unhideWhenUsed="0" w:qFormat="1"/>
+    <w:lsdException w:name="Intense Quote" w:semiHidden="0" w:uiPriority="30" w:unhideWhenUsed="0" w:qFormat="1"/>
+    <w:lsdException w:name="Medium List 2 Accent 1" w:semiHidden="0" w:uiPriority="66" w:unhideWhenUsed="0"/>
+    <w:lsdException w:name="Medium Grid 1 Accent 1" w:semiHidden="0" w:uiPriority="67" w:unhideWhenUsed="0"/>
+    <w:lsdException w:name="Medium Grid 2 Accent 1" w:semiHidden="0" w:uiPriority="68" w:unhideWhenUsed="0"/>
+    <w:lsdException w:name="Medium Grid 3 Accent 1" w:semiHidden="0" w:uiPriority="69" w:unhideWhenUsed="0"/>
+    <w:lsdException w:name="Dark List Accent 1" w:semiHidden="0" w:uiPriority="70" w:unhideWhenUsed="0"/>
+    <w:lsdException w:name="Colorful Shading Accent 1" w:semiHidden="0" w:uiPriority="71" w:unhideWhenUsed="0"/>
+    <w:lsdException w:name="Colorful List Accent 1" w:semiHidden="0" w:uiPriority="72" w:unhideWhenUsed="0"/>
+    <w:lsdException w:name="Colorful Grid Accent 1" w:semiHidden="0" w:uiPriority="73" w:unhideWhenUsed="0"/>
+    <w:lsdException w:name="Light Shading Accent 2" w:semiHidden="0" w:uiPriority="60" w:unhideWhenUsed="0"/>
+    <w:lsdException w:name="Light List Accent 2" w:semiHidden="0" w:uiPriority="61" w:unhideWhenUsed="0"/>
+    <w:lsdException w:name="Light Grid Accent 2" w:semiHidden="0" w:uiPriority="62" w:unhideWhenUsed="0"/>
+    <w:lsdException w:name="Medium Shading 1 Accent 2" w:semiHidden="0" w:uiPriority="63" w:unhideWhenUsed="0"/>
+    <w:lsdException w:name="Medium Shading 2 Accent 2" w:semiHidden="0" w:uiPriority="64" w:unhideWhenUsed="0"/>
+    <w:lsdException w:name="Medium List 1 Accent 2" w:semiHidden="0" w:uiPriority="65" w:unhideWhenUsed="0"/>
+    <w:lsdException w:name="Medium List 2 Accent 2" w:semiHidden="0" w:uiPriority="66" w:unhideWhenUsed="0"/>
+    <w:lsdException w:name="Medium Grid 1 Accent 2" w:semiHidden="0" w:uiPriority="67" w:unhideWhenUsed="0"/>
+    <w:lsdException w:name="Medium Grid 2 Accent 2" w:semiHidden="0" w:uiPriority="68" w:unhideWhenUsed="0"/>
+    <w:lsdException w:name="Medium Grid 3 Accent 2" w:semiHidden="0" w:uiPriority="69" w:unhideWhenUsed="0"/>
+    <w:lsdException w:name="Dark List Accent 2" w:semiHidden="0" w:uiPriority="70" w:unhideWhenUsed="0"/>
+    <w:lsdException w:name="Colorful Shading Accent 2" w:semiHidden="0" w:uiPriority="71" w:unhideWhenUsed="0"/>
+    <w:lsdException w:name="Colorful List Accent 2" w:semiHidden="0" w:uiPriority="72" w:unhideWhenUsed="0"/>
+    <w:lsdException w:name="Colorful Grid Accent 2" w:semiHidden="0" w:uiPriority="73" w:unhideWhenUsed="0"/>
+    <w:lsdException w:name="Light Shading Accent 3" w:semiHidden="0" w:uiPriority="60" w:unhideWhenUsed="0"/>
+    <w:lsdException w:name="Light List Accent 3" w:semiHidden="0" w:uiPriority="61" w:unhideWhenUsed="0"/>
+    <w:lsdException w:name="Light Grid Accent 3" w:semiHidden="0" w:uiPriority="62" w:unhideWhenUsed="0"/>
+    <w:lsdException w:name="Medium Shading 1 Accent 3" w:semiHidden="0" w:uiPriority="63" w:unhideWhenUsed="0"/>
+    <w:lsdException w:name="Medium Shading 2 Accent 3" w:semiHidden="0" w:uiPriority="64" w:unhideWhenUsed="0"/>
+    <w:lsdException w:name="Medium List 1 Accent 3" w:semiHidden="0" w:uiPriority="65" w:unhideWhenUsed="0"/>
+    <w:lsdException w:name="Medium List 2 Accent 3" w:semiHidden="0" w:uiPriority="66" w:unhideWhenUsed="0"/>
+    <w:lsdException w:name="Medium Grid 1 Accent 3" w:semiHidden="0" w:uiPriority="67" w:unhideWhenUsed="0"/>
+    <w:lsdException w:name="Medium Grid 2 Accent 3" w:semiHidden="0" w:uiPriority="68" w:unhideWhenUsed="0"/>
+    <w:lsdException w:name="Medium Grid 3 Accent 3" w:semiHidden="0" w:uiPriority="69" w:unhideWhenUsed="0"/>
+    <w:lsdException w:name="Dark List Accent 3" w:semiHidden="0" w:uiPriority="70" w:unhideWhenUsed="0"/>
+    <w:lsdException w:name="Colorful Shading Accent 3" w:semiHidden="0" w:uiPriority="71" w:unhideWhenUsed="0"/>
+    <w:lsdException w:name="Colorful List Accent 3" w:semiHidden="0" w:uiPriority="72" w:unhideWhenUsed="0"/>
+    <w:lsdException w:name="Colorful Grid Accent 3" w:semiHidden="0" w:uiPriority="73" w:unhideWhenUsed="0"/>
+    <w:lsdException w:name="Light Shading Accent 4" w:semiHidden="0" w:uiPriority="60" w:unhideWhenUsed="0"/>
+    <w:lsdException w:name="Light List Accent 4" w:semiHidden="0" w:uiPriority="61" w:unhideWhenUsed="0"/>
+    <w:lsdException w:name="Light Grid Accent 4" w:semiHidden="0" w:uiPriority="62" w:unhideWhenUsed="0"/>
+    <w:lsdException w:name="Medium Shading 1 Accent 4" w:semiHidden="0" w:uiPriority="63" w:unhideWhenUsed="0"/>
+    <w:lsdException w:name="Medium Shading 2 Accent 4" w:semiHidden="0" w:uiPriority="64" w:unhideWhenUsed="0"/>
+    <w:lsdException w:name="Medium List 1 Accent 4" w:semiHidden="0" w:uiPriority="65" w:unhideWhenUsed="0"/>
+    <w:lsdException w:name="Medium List 2 Accent 4" w:semiHidden="0" w:uiPriority="66" w:unhideWhenUsed="0"/>
+    <w:lsdException w:name="Medium Grid 1 Accent 4" w:semiHidden="0" w:uiPriority="67" w:unhideWhenUsed="0"/>
+    <w:lsdException w:name="Medium Grid 2 Accent 4" w:semiHidden="0" w:uiPriority="68" w:unhideWhenUsed="0"/>
+    <w:lsdException w:name="Medium Grid 3 Accent 4" w:semiHidden="0" w:uiPriority="69" w:unhideWhenUsed="0"/>
+    <w:lsdException w:name="Dark List Accent 4" w:semiHidden="0" w:uiPriority="70" w:unhideWhenUsed="0"/>
+    <w:lsdException w:name="Colorful Shading Accent 4" w:semiHidden="0" w:uiPriority="71" w:unhideWhenUsed="0"/>
+    <w:lsdException w:name="Colorful List Accent 4" w:semiHidden="0" w:uiPriority="72" w:unhideWhenUsed="0"/>
+    <w:lsdException w:name="Colorful Grid Accent 4" w:semiHidden="0" w:uiPriority="73" w:unhideWhenUsed="0"/>
+    <w:lsdException w:name="Light Shading Accent 5" w:semiHidden="0" w:uiPriority="60" w:unhideWhenUsed="0"/>
+    <w:lsdException w:name="Light List Accent 5" w:semiHidden="0" w:uiPriority="61" w:unhideWhenUsed="0"/>
+    <w:lsdException w:name="Light Grid Accent 5" w:semiHidden="0" w:uiPriority="62" w:unhideWhenUsed="0"/>
+    <w:lsdException w:name="Medium Shading 1 Accent 5" w:semiHidden="0" w:uiPriority="63" w:unhideWhenUsed="0"/>
+    <w:lsdException w:name="Medium Shading 2 Accent 5" w:semiHidden="0" w:uiPriority="64" w:unhideWhenUsed="0"/>
+    <w:lsdException w:name="Medium List 1 Accent 5" w:semiHidden="0" w:uiPriority="65" w:unhideWhenUsed="0"/>
+    <w:lsdException w:name="Medium List 2 Accent 5" w:semiHidden="0" w:uiPriority="66" w:unhideWhenUsed="0"/>
+    <w:lsdException w:name="Medium Grid 1 Accent 5" w:semiHidden="0" w:uiPriority="67" w:unhideWhenUsed="0"/>
+    <w:lsdException w:name="Medium Grid 2 Accent 5" w:semiHidden="0" w:uiPriority="68" w:unhideWhenUsed="0"/>
+    <w:lsdException w:name="Medium Grid 3 Accent 5" w:semiHidden="0" w:uiPriority="69" w:unhideWhenUsed="0"/>
+    <w:lsdException w:name="Dark List Accent 5" w:semiHidden="0" w:uiPriority="70" w:unhideWhenUsed="0"/>
+    <w:lsdException w:name="Colorful Shading Accent 5" w:semiHidden="0" w:uiPriority="71" w:unhideWhenUsed="0"/>
+    <w:lsdException w:name="Colorful List Accent 5" w:semiHidden="0" w:uiPriority="72" w:unhideWhenUsed="0"/>
+    <w:lsdException w:name="Colorful Grid Accent 5" w:semiHidden="0" w:uiPriority="73" w:unhideWhenUsed="0"/>
+    <w:lsdException w:name="Light Shading Accent 6" w:semiHidden="0" w:uiPriority="60" w:unhideWhenUsed="0"/>
+    <w:lsdException w:name="Light List Accent 6" w:semiHidden="0" w:uiPriority="61" w:unhideWhenUsed="0"/>
+    <w:lsdException w:name="Light Grid Accent 6" w:semiHidden="0" w:uiPriority="62" w:unhideWhenUsed="0"/>
+    <w:lsdException w:name="Medium Shading 1 Accent 6" w:semiHidden="0" w:uiPriority="63" w:unhideWhenUsed="0"/>
+    <w:lsdException w:name="Medium Shading 2 Accent 6" w:semiHidden="0" w:uiPriority="64" w:unhideWhenUsed="0"/>
+    <w:lsdException w:name="Medium List 1 Accent 6" w:semiHidden="0" w:uiPriority="65" w:unhideWhenUsed="0"/>
+    <w:lsdException w:name="Medium List 2 Accent 6" w:semiHidden="0" w:uiPriority="66" w:unhideWhenUsed="0"/>
+    <w:lsdException w:name="Medium Grid 1 Accent 6" w:semiHidden="0" w:uiPriority="67" w:unhideWhenUsed="0"/>
+    <w:lsdException w:name="Medium Grid 2 Accent 6" w:semiHidden="0" w:uiPriority="68" w:unhideWhenUsed="0"/>
+    <w:lsdException w:name="Medium Grid 3 Accent 6" w:semiHidden="0" w:uiPriority="69" w:unhideWhenUsed="0"/>
+    <w:lsdException w:name="Dark List Accent 6" w:semiHidden="0" w:uiPriority="70" w:unhideWhenUsed="0"/>
+    <w:lsdException w:name="Colorful Shading Accent 6" w:semiHidden="0" w:uiPriority="71" w:unhideWhenUsed="0"/>
+    <w:lsdException w:name="Colorful List Accent 6" w:semiHidden="0" w:uiPriority="72" w:unhideWhenUsed="0"/>
+    <w:lsdException w:name="Colorful Grid Accent 6" w:semiHidden="0" w:uiPriority="73" w:unhideWhenUsed="0"/>
+    <w:lsdException w:name="Subtle Emphasis" w:semiHidden="0" w:uiPriority="19" w:unhideWhenUsed="0" w:qFormat="1"/>
+    <w:lsdException w:name="Intense Emphasis" w:semiHidden="0" w:uiPriority="21" w:unhideWhenUsed="0" w:qFormat="1"/>
+    <w:lsdException w:name="Subtle Reference" w:semiHidden="0" w:uiPriority="31" w:unhideWhenUsed="0" w:qFormat="1"/>
+    <w:lsdException w:name="Intense Reference" w:semiHidden="0" w:uiPriority="32" w:unhideWhenUsed="0" w:qFormat="1"/>
+    <w:lsdException w:name="Book Title" w:semiHidden="0" w:uiPriority="33" w:unhideWhenUsed="0" w:qFormat="1"/>
+    <w:lsdException w:name="Bibliography" w:uiPriority="37"/>
+    <w:lsdException w:name="TOC Heading" w:uiPriority="39" w:qFormat="1"/>
+  </w:latentStyles>
+  <w:style w:type="paragraph" w:default="1" w:styleId="a">
+    <w:name w:val="Normal"/>
+    <w:qFormat/>
+    <w:pPr>
+      <w:widowControl w:val="0"/>
+    </w:pPr>
+  </w:style>
+  <w:style w:type="character" w:default="1" w:styleId="a0">
+    <w:name w:val="Default Paragraph Font"/>
+    <w:uiPriority w:val="1"/>
+    <w:semiHidden/>
+    <w:unhideWhenUsed/>
+  </w:style>
+  <w:style w:type="table" w:default="1" w:styleId="a1">
+    <w:name w:val="Normal Table"/>
+    <w:uiPriority w:val="99"/>
+    <w:semiHidden/>
+    <w:unhideWhenUsed/>
+    <w:tblPr>
+      <w:tblInd w:w="0" w:type="dxa"/>
+      <w:tblCellMar>
+        <w:top w:w="0" w:type="dxa"/>
+        <w:left w:w="108" w:type="dxa"/>
+        <w:bottom w:w="0" w:type="dxa"/>
+        <w:right w:w="108" w:type="dxa"/>
+      </w:tblCellMar>
+    </w:tblPr>
+  </w:style>
+  <w:style w:type="numbering" w:default="1" w:styleId="a2">
+    <w:name w:val="No List"/>
+    <w:uiPriority w:val="99"/>
+    <w:semiHidden/>
+    <w:unhideWhenUsed/>
   </w:style>
 </w:styles>
 </file>
@@ -28653,7 +29738,7 @@
 </file>
 
 <file path=customXml/itemProps2.xml><?xml version="1.0" encoding="utf-8"?>
-<ds:datastoreItem xmlns:ds="http://schemas.openxmlformats.org/officeDocument/2006/customXml" ds:itemID="{23F391C4-89BB-4A21-82E6-50ED89726431}">
+<ds:datastoreItem xmlns:ds="http://schemas.openxmlformats.org/officeDocument/2006/customXml" ds:itemID="{AF08F197-7701-4312-B246-9FA7CAE4D994}">
   <ds:schemaRefs>
     <ds:schemaRef ds:uri="http://schemas.openxmlformats.org/officeDocument/2006/bibliography"/>
   </ds:schemaRefs>

</xml_diff>